<commit_message>
Added a copy of just testing
Just for git kraken testing only.
</commit_message>
<xml_diff>
--- a/1. Dev Log.docx
+++ b/1. Dev Log.docx
@@ -22,25 +22,7 @@
           <w:sz w:val="32"/>
           <w:szCs w:val="32"/>
         </w:rPr>
-        <w:t xml:space="preserve">SPACE </w:t>
-      </w:r>
-      <w:r>
-        <w:rPr>
-          <w:rFonts w:eastAsia="Courier New" w:cstheme="minorHAnsi"/>
-          <w:bCs/>
-          <w:sz w:val="32"/>
-          <w:szCs w:val="32"/>
-        </w:rPr>
-        <w:t>GUARDIANS’</w:t>
-      </w:r>
-      <w:r>
-        <w:rPr>
-          <w:rFonts w:eastAsia="Courier New" w:cstheme="minorHAnsi"/>
-          <w:bCs/>
-          <w:sz w:val="32"/>
-          <w:szCs w:val="32"/>
-        </w:rPr>
-        <w:t xml:space="preserve"> MULTIPLAYER</w:t>
+        <w:t>SPACE GUARDIANS’ MULTIPLAYER</w:t>
       </w:r>
     </w:p>
     <w:p>
@@ -168,7 +150,21 @@
         <w:rPr>
           <w:rFonts w:eastAsia="Courier New" w:cstheme="minorHAnsi"/>
         </w:rPr>
-        <w:t xml:space="preserve"> Netcode OR </w:t>
+        <w:t xml:space="preserve"> </w:t>
+      </w:r>
+      <w:proofErr w:type="spellStart"/>
+      <w:r>
+        <w:rPr>
+          <w:rFonts w:eastAsia="Courier New" w:cstheme="minorHAnsi"/>
+        </w:rPr>
+        <w:t>Netcode</w:t>
+      </w:r>
+      <w:proofErr w:type="spellEnd"/>
+      <w:r>
+        <w:rPr>
+          <w:rFonts w:eastAsia="Courier New" w:cstheme="minorHAnsi"/>
+        </w:rPr>
+        <w:t xml:space="preserve"> OR </w:t>
       </w:r>
       <w:r>
         <w:rPr>
@@ -206,7 +202,21 @@
         <w:rPr>
           <w:rFonts w:eastAsia="Courier New" w:cstheme="minorHAnsi"/>
         </w:rPr>
-        <w:t xml:space="preserve"> matchmaking services combined with Microsoft’s Azure PlayFab </w:t>
+        <w:t xml:space="preserve"> matchmaking services combined with Microsoft’s Azure </w:t>
+      </w:r>
+      <w:proofErr w:type="spellStart"/>
+      <w:r>
+        <w:rPr>
+          <w:rFonts w:eastAsia="Courier New" w:cstheme="minorHAnsi"/>
+        </w:rPr>
+        <w:t>PlayFab</w:t>
+      </w:r>
+      <w:proofErr w:type="spellEnd"/>
+      <w:r>
+        <w:rPr>
+          <w:rFonts w:eastAsia="Courier New" w:cstheme="minorHAnsi"/>
+        </w:rPr>
+        <w:t xml:space="preserve"> </w:t>
       </w:r>
       <w:r>
         <w:rPr>
@@ -282,7 +292,21 @@
         <w:rPr>
           <w:rFonts w:eastAsia="Courier New" w:cstheme="minorHAnsi"/>
         </w:rPr>
-        <w:t xml:space="preserve"> package provides a selection of easy-to-follow tools to manage inventory, itemisation, events, giveaways, battle passes and so much more that are provided as part of the Azure PlayFab dedicated server hosting.  </w:t>
+        <w:t xml:space="preserve"> package provides a selection of easy-to-follow tools to manage inventory, itemisation, events, giveaways, battle passes and so much more that are provided as part of the Azure </w:t>
+      </w:r>
+      <w:proofErr w:type="spellStart"/>
+      <w:r>
+        <w:rPr>
+          <w:rFonts w:eastAsia="Courier New" w:cstheme="minorHAnsi"/>
+        </w:rPr>
+        <w:t>PlayFab</w:t>
+      </w:r>
+      <w:proofErr w:type="spellEnd"/>
+      <w:r>
+        <w:rPr>
+          <w:rFonts w:eastAsia="Courier New" w:cstheme="minorHAnsi"/>
+        </w:rPr>
+        <w:t xml:space="preserve"> dedicated server hosting.  </w:t>
       </w:r>
     </w:p>
     <w:p>
@@ -579,7 +603,25 @@
           <w:color w:val="C00000"/>
           <w:szCs w:val="14"/>
         </w:rPr>
-        <w:t>Use the Playfab Editor Extension package!</w:t>
+        <w:t xml:space="preserve">Use the </w:t>
+      </w:r>
+      <w:proofErr w:type="spellStart"/>
+      <w:r>
+        <w:rPr>
+          <w:rFonts w:eastAsia="Courier New" w:cstheme="minorHAnsi"/>
+          <w:color w:val="C00000"/>
+          <w:szCs w:val="14"/>
+        </w:rPr>
+        <w:t>Playfab</w:t>
+      </w:r>
+      <w:proofErr w:type="spellEnd"/>
+      <w:r>
+        <w:rPr>
+          <w:rFonts w:eastAsia="Courier New" w:cstheme="minorHAnsi"/>
+          <w:color w:val="C00000"/>
+          <w:szCs w:val="14"/>
+        </w:rPr>
+        <w:t xml:space="preserve"> Editor Extension package!</w:t>
       </w:r>
       <w:r>
         <w:rPr>
@@ -595,21 +637,23 @@
           <w:rFonts w:eastAsia="Courier New" w:cstheme="minorHAnsi"/>
           <w:szCs w:val="14"/>
         </w:rPr>
-        <w:t xml:space="preserve">The window should show in the same panel as the Unity inspector.   </w:t>
-      </w:r>
-      <w:r>
-        <w:rPr>
-          <w:rFonts w:eastAsia="Courier New" w:cstheme="minorHAnsi"/>
-          <w:szCs w:val="14"/>
-        </w:rPr>
-        <w:t xml:space="preserve">Open in </w:t>
-      </w:r>
-      <w:r>
-        <w:rPr>
-          <w:rFonts w:eastAsia="Courier New" w:cstheme="minorHAnsi"/>
-          <w:szCs w:val="14"/>
-        </w:rPr>
-        <w:t>UNITY &gt; Window &gt; Playfab &gt; Editor Extensions</w:t>
+        <w:t xml:space="preserve">The window should show in the same panel as the Unity inspector.   Open in UNITY &gt; Window &gt; </w:t>
+      </w:r>
+      <w:proofErr w:type="spellStart"/>
+      <w:r>
+        <w:rPr>
+          <w:rFonts w:eastAsia="Courier New" w:cstheme="minorHAnsi"/>
+          <w:szCs w:val="14"/>
+        </w:rPr>
+        <w:t>Playfab</w:t>
+      </w:r>
+      <w:proofErr w:type="spellEnd"/>
+      <w:r>
+        <w:rPr>
+          <w:rFonts w:eastAsia="Courier New" w:cstheme="minorHAnsi"/>
+          <w:szCs w:val="14"/>
+        </w:rPr>
+        <w:t xml:space="preserve"> &gt; Editor Extensions</w:t>
       </w:r>
       <w:r>
         <w:rPr>
@@ -632,14 +676,7 @@
           <w:rFonts w:eastAsia="Courier New" w:cstheme="minorHAnsi"/>
           <w:szCs w:val="14"/>
         </w:rPr>
-        <w:t xml:space="preserve">  </w:t>
-      </w:r>
-      <w:r>
-        <w:rPr>
-          <w:rFonts w:eastAsia="Courier New" w:cstheme="minorHAnsi"/>
-          <w:szCs w:val="14"/>
-        </w:rPr>
-        <w:t>5F8EA</w:t>
+        <w:t xml:space="preserve">  5F8EA</w:t>
       </w:r>
       <w:r>
         <w:rPr>
@@ -654,14 +691,23 @@
           <w:b/>
           <w:bCs/>
         </w:rPr>
-        <w:t>Microsoft Azure Play</w:t>
-      </w:r>
+        <w:t xml:space="preserve">Microsoft Azure </w:t>
+      </w:r>
+      <w:proofErr w:type="spellStart"/>
       <w:r>
         <w:rPr>
           <w:rFonts w:asciiTheme="majorHAnsi" w:eastAsia="Courier New" w:hAnsiTheme="majorHAnsi" w:cstheme="majorHAnsi"/>
           <w:b/>
           <w:bCs/>
         </w:rPr>
+        <w:t>Play</w:t>
+      </w:r>
+      <w:r>
+        <w:rPr>
+          <w:rFonts w:asciiTheme="majorHAnsi" w:eastAsia="Courier New" w:hAnsiTheme="majorHAnsi" w:cstheme="majorHAnsi"/>
+          <w:b/>
+          <w:bCs/>
+        </w:rPr>
         <w:t>F</w:t>
       </w:r>
       <w:r>
@@ -670,7 +716,16 @@
           <w:b/>
           <w:bCs/>
         </w:rPr>
-        <w:t>ab Dedicated Server:</w:t>
+        <w:t>ab</w:t>
+      </w:r>
+      <w:proofErr w:type="spellEnd"/>
+      <w:r>
+        <w:rPr>
+          <w:rFonts w:asciiTheme="majorHAnsi" w:eastAsia="Courier New" w:hAnsiTheme="majorHAnsi" w:cstheme="majorHAnsi"/>
+          <w:b/>
+          <w:bCs/>
+        </w:rPr>
+        <w:t xml:space="preserve"> Dedicated Server:</w:t>
       </w:r>
       <w:r>
         <w:rPr>
@@ -771,15 +826,7 @@
             <w:rFonts w:eastAsia="Courier New" w:cstheme="minorHAnsi"/>
             <w:szCs w:val="14"/>
           </w:rPr>
-          <w:t>https://assetstore.unity.com/packages/templates/tutorials/tanks-multiplayer-netcode-photon-6917</w:t>
-        </w:r>
-        <w:r>
-          <w:rPr>
-            <w:rStyle w:val="Hyperlink"/>
-            <w:rFonts w:eastAsia="Courier New" w:cstheme="minorHAnsi"/>
-            <w:szCs w:val="14"/>
-          </w:rPr>
-          <w:t>2</w:t>
+          <w:t>https://assetstore.unity.com/packages/templates/tutorials/tanks-multiplayer-netcode-photon-69172</w:t>
         </w:r>
       </w:hyperlink>
       <w:r>
@@ -843,13 +890,6 @@
           <w:bCs/>
         </w:rPr>
         <w:br/>
-      </w:r>
-      <w:r>
-        <w:rPr>
-          <w:rFonts w:asciiTheme="majorHAnsi" w:eastAsia="Courier New" w:hAnsiTheme="majorHAnsi" w:cstheme="majorHAnsi"/>
-          <w:b/>
-          <w:bCs/>
-        </w:rPr>
         <w:t>CBSS (Cross Platform Backend Solution) Unity Asset Store</w:t>
       </w:r>
       <w:r>
@@ -906,13 +946,22 @@
         </w:rPr>
         <w:t>-- TO DO LIST –</w:t>
       </w:r>
+      <w:r>
+        <w:rPr>
+          <w:rFonts w:asciiTheme="majorHAnsi" w:eastAsia="Courier New" w:hAnsiTheme="majorHAnsi" w:cstheme="majorHAnsi"/>
+          <w:b/>
+          <w:bCs/>
+          <w:sz w:val="36"/>
+        </w:rPr>
+        <w:br/>
+      </w:r>
     </w:p>
     <w:p>
       <w:pPr>
         <w:pStyle w:val="ListParagraph"/>
         <w:numPr>
           <w:ilvl w:val="0"/>
-          <w:numId w:val="3"/>
+          <w:numId w:val="4"/>
         </w:numPr>
         <w:ind w:left="360"/>
         <w:rPr>
@@ -923,52 +972,402 @@
         <w:rPr>
           <w:rFonts w:eastAsia="Courier New" w:cstheme="minorHAnsi"/>
         </w:rPr>
-        <w:t>Continue from the TanksMultiplayer.pdf documentation tomorrow.  Was working through the documentation one more time just to ensure I understand everything that the tanks demo offers and then I will move on to the CBS setup which will lead me through the setup of the Azure Playfab services so we can test things like our own item store, authentication and inventory management.    TANKS DEMO DOCS FIRST &gt; CBS documentation next.</w:t>
+        <w:t>Progress:   Currently at 3.1 Movement in Tanks Documentation, resume from here!</w:t>
+      </w:r>
+      <w:r>
+        <w:rPr>
+          <w:rFonts w:eastAsia="Courier New" w:cstheme="minorHAnsi"/>
+        </w:rPr>
+        <w:br/>
       </w:r>
     </w:p>
     <w:p>
       <w:pPr>
         <w:pStyle w:val="ListParagraph"/>
-        <w:rPr>
-          <w:rFonts w:eastAsia="Courier New" w:cstheme="minorHAnsi"/>
-        </w:rPr>
-      </w:pPr>
-    </w:p>
-    <w:p>
-      <w:pPr>
-        <w:rPr>
-          <w:rFonts w:eastAsia="Courier New" w:cstheme="minorHAnsi"/>
-        </w:rPr>
-      </w:pPr>
-      <w:r>
-        <w:rPr>
-          <w:rFonts w:eastAsia="Courier New" w:cstheme="minorHAnsi"/>
-        </w:rPr>
-        <w:t>-- v</w:t>
-      </w:r>
-      <w:r>
-        <w:rPr>
-          <w:rFonts w:eastAsia="Courier New" w:cstheme="minorHAnsi"/>
-        </w:rPr>
-        <w:t>0.1.0</w:t>
-      </w:r>
-      <w:r>
-        <w:rPr>
-          <w:rFonts w:eastAsia="Courier New" w:cstheme="minorHAnsi"/>
-        </w:rPr>
-        <w:t xml:space="preserve"> </w:t>
-      </w:r>
-      <w:r>
-        <w:rPr>
-          <w:rFonts w:eastAsia="Courier New" w:cstheme="minorHAnsi"/>
-        </w:rPr>
-        <w:t>–</w:t>
-      </w:r>
-      <w:r>
-        <w:rPr>
-          <w:rFonts w:eastAsia="Courier New" w:cstheme="minorHAnsi"/>
-        </w:rPr>
-        <w:t xml:space="preserve"> </w:t>
+        <w:numPr>
+          <w:ilvl w:val="0"/>
+          <w:numId w:val="4"/>
+        </w:numPr>
+        <w:ind w:left="360"/>
+        <w:rPr>
+          <w:rFonts w:eastAsia="Courier New" w:cstheme="minorHAnsi"/>
+        </w:rPr>
+      </w:pPr>
+      <w:r>
+        <w:rPr>
+          <w:rFonts w:eastAsia="Courier New" w:cstheme="minorHAnsi"/>
+        </w:rPr>
+        <w:t xml:space="preserve">Continue from the TanksMultiplayer.pdf documentation tomorrow.  Was working through the documentation one more time just to ensure I understand everything that the tanks demo offers and then I will move on to the CBS setup which will lead me through the setup of the Azure </w:t>
+      </w:r>
+      <w:proofErr w:type="spellStart"/>
+      <w:r>
+        <w:rPr>
+          <w:rFonts w:eastAsia="Courier New" w:cstheme="minorHAnsi"/>
+        </w:rPr>
+        <w:t>Playfab</w:t>
+      </w:r>
+      <w:proofErr w:type="spellEnd"/>
+      <w:r>
+        <w:rPr>
+          <w:rFonts w:eastAsia="Courier New" w:cstheme="minorHAnsi"/>
+        </w:rPr>
+        <w:t xml:space="preserve"> services so we can test things like our own item store, </w:t>
+      </w:r>
+      <w:r>
+        <w:rPr>
+          <w:rFonts w:eastAsia="Courier New" w:cstheme="minorHAnsi"/>
+        </w:rPr>
+        <w:t>authentication,</w:t>
+      </w:r>
+      <w:r>
+        <w:rPr>
+          <w:rFonts w:eastAsia="Courier New" w:cstheme="minorHAnsi"/>
+        </w:rPr>
+        <w:t xml:space="preserve"> and inventory management.    TANKS DEMO DOCS FIRST &gt; CBS documentation next.</w:t>
+      </w:r>
+      <w:r>
+        <w:rPr>
+          <w:rFonts w:eastAsia="Courier New" w:cstheme="minorHAnsi"/>
+        </w:rPr>
+        <w:br/>
+      </w:r>
+    </w:p>
+    <w:p>
+      <w:pPr>
+        <w:pStyle w:val="ListParagraph"/>
+        <w:numPr>
+          <w:ilvl w:val="0"/>
+          <w:numId w:val="4"/>
+        </w:numPr>
+        <w:ind w:left="360"/>
+        <w:rPr>
+          <w:rFonts w:eastAsia="Courier New" w:cstheme="minorHAnsi"/>
+        </w:rPr>
+      </w:pPr>
+      <w:r>
+        <w:rPr>
+          <w:rFonts w:eastAsia="Courier New" w:cstheme="minorHAnsi"/>
+        </w:rPr>
+        <w:t>Basic things to do once the documentation have been read:</w:t>
+      </w:r>
+      <w:r>
+        <w:rPr>
+          <w:rFonts w:eastAsia="Courier New" w:cstheme="minorHAnsi"/>
+        </w:rPr>
+        <w:br/>
+      </w:r>
+    </w:p>
+    <w:p>
+      <w:pPr>
+        <w:pStyle w:val="ListParagraph"/>
+        <w:numPr>
+          <w:ilvl w:val="1"/>
+          <w:numId w:val="4"/>
+        </w:numPr>
+        <w:rPr>
+          <w:rFonts w:eastAsia="Courier New" w:cstheme="minorHAnsi"/>
+        </w:rPr>
+      </w:pPr>
+      <w:r>
+        <w:rPr>
+          <w:rFonts w:eastAsia="Courier New" w:cstheme="minorHAnsi"/>
+        </w:rPr>
+        <w:t>Change the tanks to spaceships</w:t>
+      </w:r>
+    </w:p>
+    <w:p>
+      <w:pPr>
+        <w:pStyle w:val="ListParagraph"/>
+        <w:numPr>
+          <w:ilvl w:val="1"/>
+          <w:numId w:val="4"/>
+        </w:numPr>
+        <w:rPr>
+          <w:rFonts w:eastAsia="Courier New" w:cstheme="minorHAnsi"/>
+        </w:rPr>
+      </w:pPr>
+      <w:r>
+        <w:rPr>
+          <w:rFonts w:eastAsia="Courier New" w:cstheme="minorHAnsi"/>
+        </w:rPr>
+        <w:t>Disable the turret rotations, they’re not needed.</w:t>
+      </w:r>
+      <w:r>
+        <w:rPr>
+          <w:rFonts w:eastAsia="Courier New" w:cstheme="minorHAnsi"/>
+        </w:rPr>
+        <w:tab/>
+      </w:r>
+    </w:p>
+    <w:p>
+      <w:pPr>
+        <w:pStyle w:val="ListParagraph"/>
+        <w:numPr>
+          <w:ilvl w:val="2"/>
+          <w:numId w:val="4"/>
+        </w:numPr>
+        <w:rPr>
+          <w:rFonts w:eastAsia="Courier New" w:cstheme="minorHAnsi"/>
+        </w:rPr>
+      </w:pPr>
+      <w:r>
+        <w:rPr>
+          <w:rFonts w:eastAsia="Courier New" w:cstheme="minorHAnsi"/>
+        </w:rPr>
+        <w:t>Weapons auto fire, default auto cannons will fire directly in front of the ship (should not be gimballed).  Must always have ONE weapon firing directly ahead of the ship?  Perhaps make all auto cannons directional to prevent any issues?</w:t>
+      </w:r>
+    </w:p>
+    <w:p>
+      <w:pPr>
+        <w:pStyle w:val="ListParagraph"/>
+        <w:numPr>
+          <w:ilvl w:val="1"/>
+          <w:numId w:val="4"/>
+        </w:numPr>
+        <w:rPr>
+          <w:rFonts w:eastAsia="Courier New" w:cstheme="minorHAnsi"/>
+        </w:rPr>
+      </w:pPr>
+      <w:r>
+        <w:rPr>
+          <w:rFonts w:eastAsia="Courier New" w:cstheme="minorHAnsi"/>
+        </w:rPr>
+        <w:t xml:space="preserve">Add a new scene (or duplicate the TDM one) and change the environment.  Fiddle around with the </w:t>
+      </w:r>
+      <w:proofErr w:type="spellStart"/>
+      <w:r>
+        <w:rPr>
+          <w:rFonts w:eastAsia="Courier New" w:cstheme="minorHAnsi"/>
+        </w:rPr>
+        <w:t>navmesh</w:t>
+      </w:r>
+      <w:proofErr w:type="spellEnd"/>
+      <w:r>
+        <w:rPr>
+          <w:rFonts w:eastAsia="Courier New" w:cstheme="minorHAnsi"/>
+        </w:rPr>
+        <w:t xml:space="preserve"> stuff and see if you can extend the AI to roam further than it currently does now.</w:t>
+      </w:r>
+    </w:p>
+    <w:p>
+      <w:pPr>
+        <w:pStyle w:val="ListParagraph"/>
+        <w:numPr>
+          <w:ilvl w:val="1"/>
+          <w:numId w:val="4"/>
+        </w:numPr>
+        <w:rPr>
+          <w:rFonts w:eastAsia="Courier New" w:cstheme="minorHAnsi"/>
+        </w:rPr>
+      </w:pPr>
+      <w:r>
+        <w:rPr>
+          <w:rFonts w:eastAsia="Courier New" w:cstheme="minorHAnsi"/>
+        </w:rPr>
+        <w:t>Implement SG enemies and see if we can have them move around the same way as the tank bots do at present.</w:t>
+      </w:r>
+    </w:p>
+    <w:p>
+      <w:pPr>
+        <w:pStyle w:val="ListParagraph"/>
+        <w:numPr>
+          <w:ilvl w:val="1"/>
+          <w:numId w:val="4"/>
+        </w:numPr>
+        <w:rPr>
+          <w:rFonts w:eastAsia="Courier New" w:cstheme="minorHAnsi"/>
+        </w:rPr>
+      </w:pPr>
+      <w:r>
+        <w:rPr>
+          <w:rFonts w:eastAsia="Courier New" w:cstheme="minorHAnsi"/>
+        </w:rPr>
+        <w:t>Implement CBS and try creating a store and adding the ships to the store.</w:t>
+      </w:r>
+    </w:p>
+    <w:p>
+      <w:pPr>
+        <w:pStyle w:val="ListParagraph"/>
+        <w:numPr>
+          <w:ilvl w:val="1"/>
+          <w:numId w:val="4"/>
+        </w:numPr>
+        <w:rPr>
+          <w:rFonts w:eastAsia="Courier New" w:cstheme="minorHAnsi"/>
+        </w:rPr>
+      </w:pPr>
+      <w:r>
+        <w:rPr>
+          <w:rFonts w:eastAsia="Courier New" w:cstheme="minorHAnsi"/>
+        </w:rPr>
+        <w:t>Use CBS to create a leader board and save high scores</w:t>
+      </w:r>
+      <w:r>
+        <w:rPr>
+          <w:rFonts w:eastAsia="Courier New" w:cstheme="minorHAnsi"/>
+        </w:rPr>
+        <w:t xml:space="preserve"> from the TDM mode.</w:t>
+      </w:r>
+    </w:p>
+    <w:p>
+      <w:pPr>
+        <w:pStyle w:val="ListParagraph"/>
+        <w:numPr>
+          <w:ilvl w:val="2"/>
+          <w:numId w:val="4"/>
+        </w:numPr>
+        <w:rPr>
+          <w:rFonts w:eastAsia="Courier New" w:cstheme="minorHAnsi"/>
+        </w:rPr>
+      </w:pPr>
+      <w:r>
+        <w:rPr>
+          <w:rFonts w:eastAsia="Courier New" w:cstheme="minorHAnsi"/>
+        </w:rPr>
+        <w:t xml:space="preserve">Each player gets points based on K/D/A + team </w:t>
+      </w:r>
+      <w:proofErr w:type="gramStart"/>
+      <w:r>
+        <w:rPr>
+          <w:rFonts w:eastAsia="Courier New" w:cstheme="minorHAnsi"/>
+        </w:rPr>
+        <w:t>score</w:t>
+      </w:r>
+      <w:proofErr w:type="gramEnd"/>
+    </w:p>
+    <w:p>
+      <w:pPr>
+        <w:pStyle w:val="ListParagraph"/>
+        <w:numPr>
+          <w:ilvl w:val="2"/>
+          <w:numId w:val="4"/>
+        </w:numPr>
+        <w:rPr>
+          <w:rFonts w:eastAsia="Courier New" w:cstheme="minorHAnsi"/>
+        </w:rPr>
+      </w:pPr>
+      <w:r>
+        <w:rPr>
+          <w:rFonts w:eastAsia="Courier New" w:cstheme="minorHAnsi"/>
+        </w:rPr>
+        <w:t>Each players score gets added to their current leader board score so that the leader boards can update with the most productive players</w:t>
+      </w:r>
+    </w:p>
+    <w:p>
+      <w:pPr>
+        <w:pStyle w:val="ListParagraph"/>
+        <w:numPr>
+          <w:ilvl w:val="2"/>
+          <w:numId w:val="4"/>
+        </w:numPr>
+        <w:rPr>
+          <w:rFonts w:eastAsia="Courier New" w:cstheme="minorHAnsi"/>
+        </w:rPr>
+      </w:pPr>
+      <w:r>
+        <w:rPr>
+          <w:rFonts w:eastAsia="Courier New" w:cstheme="minorHAnsi"/>
+        </w:rPr>
+        <w:t>(Kills / Deaths) gives KD average + (Wins / Losses) gives match average + (MVP earned / Games Played) gives MVP average = TOTAL SCORE</w:t>
+      </w:r>
+    </w:p>
+    <w:p>
+      <w:pPr>
+        <w:pStyle w:val="ListParagraph"/>
+        <w:rPr>
+          <w:rFonts w:eastAsia="Courier New" w:cstheme="minorHAnsi"/>
+        </w:rPr>
+      </w:pPr>
+    </w:p>
+    <w:p>
+      <w:pPr>
+        <w:rPr>
+          <w:rFonts w:eastAsia="Courier New" w:cstheme="minorHAnsi"/>
+        </w:rPr>
+      </w:pPr>
+    </w:p>
+    <w:p>
+      <w:pPr>
+        <w:rPr>
+          <w:rFonts w:eastAsia="Courier New" w:cstheme="minorHAnsi"/>
+        </w:rPr>
+      </w:pPr>
+      <w:r>
+        <w:rPr>
+          <w:rFonts w:eastAsia="Courier New" w:cstheme="minorHAnsi"/>
+        </w:rPr>
+        <w:t>-- v0.1.</w:t>
+      </w:r>
+      <w:r>
+        <w:rPr>
+          <w:rFonts w:eastAsia="Courier New" w:cstheme="minorHAnsi"/>
+        </w:rPr>
+        <w:t>2</w:t>
+      </w:r>
+      <w:r>
+        <w:rPr>
+          <w:rFonts w:eastAsia="Courier New" w:cstheme="minorHAnsi"/>
+        </w:rPr>
+        <w:t xml:space="preserve"> – </w:t>
+      </w:r>
+    </w:p>
+    <w:p>
+      <w:pPr>
+        <w:pStyle w:val="ListParagraph"/>
+        <w:numPr>
+          <w:ilvl w:val="0"/>
+          <w:numId w:val="5"/>
+        </w:numPr>
+        <w:ind w:left="360"/>
+        <w:rPr>
+          <w:rFonts w:eastAsia="Courier New" w:cstheme="minorHAnsi"/>
+        </w:rPr>
+      </w:pPr>
+      <w:r>
+        <w:rPr>
+          <w:rFonts w:eastAsia="Courier New" w:cstheme="minorHAnsi"/>
+          <w:b/>
+          <w:bCs/>
+        </w:rPr>
+        <w:t>Code:</w:t>
+      </w:r>
+      <w:r>
+        <w:rPr>
+          <w:rFonts w:eastAsia="Courier New" w:cstheme="minorHAnsi"/>
+        </w:rPr>
+        <w:t xml:space="preserve">  Had to roll back the project to the initial setup stage before CBS was implemented as there were issues with some of the MPT sounds.  They weren’t linked any more, couldn’t figure out to remedy it so just rolled back for now.  All is working again.</w:t>
+      </w:r>
+    </w:p>
+    <w:p>
+      <w:pPr>
+        <w:rPr>
+          <w:rFonts w:eastAsia="Courier New" w:cstheme="minorHAnsi"/>
+        </w:rPr>
+      </w:pPr>
+    </w:p>
+    <w:p>
+      <w:pPr>
+        <w:rPr>
+          <w:rFonts w:eastAsia="Courier New" w:cstheme="minorHAnsi"/>
+        </w:rPr>
+      </w:pPr>
+      <w:r>
+        <w:rPr>
+          <w:rFonts w:eastAsia="Courier New" w:cstheme="minorHAnsi"/>
+        </w:rPr>
+        <w:t>-- v0.1.</w:t>
+      </w:r>
+      <w:r>
+        <w:rPr>
+          <w:rFonts w:eastAsia="Courier New" w:cstheme="minorHAnsi"/>
+        </w:rPr>
+        <w:t>1</w:t>
+      </w:r>
+      <w:r>
+        <w:rPr>
+          <w:rFonts w:eastAsia="Courier New" w:cstheme="minorHAnsi"/>
+        </w:rPr>
+        <w:t xml:space="preserve"> – </w:t>
       </w:r>
     </w:p>
     <w:p>
@@ -987,15 +1386,234 @@
         <w:rPr>
           <w:rFonts w:eastAsia="Courier New" w:cstheme="minorHAnsi"/>
         </w:rPr>
+        <w:t xml:space="preserve">A backup of the MP Tanks base project has been saved here:  </w:t>
+      </w:r>
+      <w:r>
+        <w:rPr>
+          <w:rFonts w:eastAsia="Courier New" w:cstheme="minorHAnsi"/>
+          <w:b/>
+          <w:bCs/>
+        </w:rPr>
+        <w:t>U:\Space Guardians Backups\</w:t>
+      </w:r>
+      <w:r>
+        <w:t xml:space="preserve"> </w:t>
+      </w:r>
+      <w:r>
+        <w:rPr>
+          <w:rFonts w:eastAsia="Courier New" w:cstheme="minorHAnsi"/>
+          <w:b/>
+          <w:bCs/>
+        </w:rPr>
+        <w:t>Multiplayer Project - SG - before CBS setup 0.1.1</w:t>
+      </w:r>
+      <w:r>
+        <w:rPr>
+          <w:rFonts w:eastAsia="Courier New" w:cstheme="minorHAnsi"/>
+          <w:b/>
+          <w:bCs/>
+        </w:rPr>
+        <w:t>.rar</w:t>
+      </w:r>
+      <w:r>
+        <w:rPr>
+          <w:rFonts w:eastAsia="Courier New" w:cstheme="minorHAnsi"/>
+          <w:b/>
+          <w:bCs/>
+        </w:rPr>
+        <w:br/>
+      </w:r>
+      <w:r>
+        <w:rPr>
+          <w:rFonts w:eastAsia="Courier New" w:cstheme="minorHAnsi"/>
+        </w:rPr>
+        <w:t xml:space="preserve">This is a backup with just basic </w:t>
+      </w:r>
+      <w:proofErr w:type="spellStart"/>
+      <w:r>
+        <w:rPr>
+          <w:rFonts w:eastAsia="Courier New" w:cstheme="minorHAnsi"/>
+        </w:rPr>
+        <w:t>Play</w:t>
+      </w:r>
+      <w:r>
+        <w:rPr>
+          <w:rFonts w:eastAsia="Courier New" w:cstheme="minorHAnsi"/>
+        </w:rPr>
+        <w:t>F</w:t>
+      </w:r>
+      <w:r>
+        <w:rPr>
+          <w:rFonts w:eastAsia="Courier New" w:cstheme="minorHAnsi"/>
+        </w:rPr>
+        <w:t>ab</w:t>
+      </w:r>
+      <w:proofErr w:type="spellEnd"/>
+      <w:r>
+        <w:rPr>
+          <w:rFonts w:eastAsia="Courier New" w:cstheme="minorHAnsi"/>
+        </w:rPr>
+        <w:t xml:space="preserve"> install, account linked, and the CBS (Cross Server Backend Solution) unity package has been added also but has not been configured yet.</w:t>
+      </w:r>
+    </w:p>
+    <w:p>
+      <w:pPr>
+        <w:rPr>
+          <w:rFonts w:eastAsia="Courier New" w:cstheme="minorHAnsi"/>
+        </w:rPr>
+      </w:pPr>
+    </w:p>
+    <w:p>
+      <w:pPr>
+        <w:rPr>
+          <w:rFonts w:eastAsia="Courier New" w:cstheme="minorHAnsi"/>
+        </w:rPr>
+      </w:pPr>
+      <w:r>
+        <w:rPr>
+          <w:rFonts w:eastAsia="Courier New" w:cstheme="minorHAnsi"/>
+        </w:rPr>
+        <w:t>-- v</w:t>
+      </w:r>
+      <w:r>
+        <w:rPr>
+          <w:rFonts w:eastAsia="Courier New" w:cstheme="minorHAnsi"/>
+        </w:rPr>
+        <w:t>0.1.0</w:t>
+      </w:r>
+      <w:r>
+        <w:rPr>
+          <w:rFonts w:eastAsia="Courier New" w:cstheme="minorHAnsi"/>
+        </w:rPr>
+        <w:t xml:space="preserve"> </w:t>
+      </w:r>
+      <w:r>
+        <w:rPr>
+          <w:rFonts w:eastAsia="Courier New" w:cstheme="minorHAnsi"/>
+        </w:rPr>
+        <w:t>–</w:t>
+      </w:r>
+      <w:r>
+        <w:rPr>
+          <w:rFonts w:eastAsia="Courier New" w:cstheme="minorHAnsi"/>
+        </w:rPr>
+        <w:t xml:space="preserve"> </w:t>
+      </w:r>
+    </w:p>
+    <w:p>
+      <w:pPr>
+        <w:pStyle w:val="ListParagraph"/>
+        <w:numPr>
+          <w:ilvl w:val="0"/>
+          <w:numId w:val="1"/>
+        </w:numPr>
+        <w:ind w:left="360"/>
+        <w:rPr>
+          <w:rFonts w:eastAsia="Courier New" w:cstheme="minorHAnsi"/>
+        </w:rPr>
+      </w:pPr>
+      <w:r>
+        <w:rPr>
+          <w:rFonts w:eastAsia="Courier New" w:cstheme="minorHAnsi"/>
+        </w:rPr>
         <w:t>Initial setup of the project including the addition of the MP Tanks, Photon PUN2, and CBS packages.</w:t>
       </w:r>
     </w:p>
     <w:p>
       <w:pPr>
-        <w:rPr>
-          <w:rFonts w:eastAsia="Courier New" w:cstheme="minorHAnsi"/>
-        </w:rPr>
-      </w:pPr>
+        <w:pStyle w:val="ListParagraph"/>
+        <w:numPr>
+          <w:ilvl w:val="0"/>
+          <w:numId w:val="1"/>
+        </w:numPr>
+        <w:ind w:left="360"/>
+        <w:rPr>
+          <w:rFonts w:eastAsia="Courier New" w:cstheme="minorHAnsi"/>
+        </w:rPr>
+      </w:pPr>
+      <w:r>
+        <w:rPr>
+          <w:rFonts w:eastAsia="Courier New" w:cstheme="minorHAnsi"/>
+          <w:b/>
+          <w:bCs/>
+        </w:rPr>
+        <w:t xml:space="preserve">GIT - NEW BRANCH:   </w:t>
+      </w:r>
+      <w:r>
+        <w:rPr>
+          <w:rFonts w:eastAsia="Courier New" w:cstheme="minorHAnsi"/>
+        </w:rPr>
+        <w:t>Created a new BRANCH “CBS-Setup”.   This is to contain all modifications to the MP Tanks codebase + the integration of Cross-Server Backend Services package until it’s all up and running and working as intended.</w:t>
+      </w:r>
+    </w:p>
+    <w:p>
+      <w:pPr>
+        <w:pStyle w:val="ListParagraph"/>
+        <w:numPr>
+          <w:ilvl w:val="0"/>
+          <w:numId w:val="1"/>
+        </w:numPr>
+        <w:ind w:left="360"/>
+        <w:rPr>
+          <w:rFonts w:eastAsia="Courier New" w:cstheme="minorHAnsi"/>
+        </w:rPr>
+      </w:pPr>
+      <w:r>
+        <w:rPr>
+          <w:rFonts w:eastAsia="Courier New" w:cstheme="minorHAnsi"/>
+          <w:b/>
+          <w:bCs/>
+        </w:rPr>
+        <w:t xml:space="preserve">NEW SCRIPT:   </w:t>
+      </w:r>
+      <w:r>
+        <w:rPr>
+          <w:rFonts w:eastAsia="Courier New" w:cstheme="minorHAnsi"/>
+        </w:rPr>
+        <w:t xml:space="preserve">Added a script called </w:t>
+      </w:r>
+      <w:proofErr w:type="spellStart"/>
+      <w:r>
+        <w:rPr>
+          <w:rFonts w:eastAsia="Courier New" w:cstheme="minorHAnsi"/>
+        </w:rPr>
+        <w:t>JustTesting.cs</w:t>
+      </w:r>
+      <w:proofErr w:type="spellEnd"/>
+      <w:r>
+        <w:rPr>
+          <w:rFonts w:eastAsia="Courier New" w:cstheme="minorHAnsi"/>
+        </w:rPr>
+        <w:t xml:space="preserve"> which </w:t>
+      </w:r>
+      <w:proofErr w:type="gramStart"/>
+      <w:r>
+        <w:rPr>
+          <w:rFonts w:eastAsia="Courier New" w:cstheme="minorHAnsi"/>
+        </w:rPr>
+        <w:t>is located in</w:t>
+      </w:r>
+      <w:proofErr w:type="gramEnd"/>
+      <w:r>
+        <w:rPr>
+          <w:rFonts w:eastAsia="Courier New" w:cstheme="minorHAnsi"/>
+        </w:rPr>
+        <w:t xml:space="preserve"> the /</w:t>
+      </w:r>
+      <w:proofErr w:type="spellStart"/>
+      <w:r>
+        <w:rPr>
+          <w:rFonts w:eastAsia="Courier New" w:cstheme="minorHAnsi"/>
+        </w:rPr>
+        <w:t>TanksMultiplayer</w:t>
+      </w:r>
+      <w:proofErr w:type="spellEnd"/>
+      <w:r>
+        <w:rPr>
+          <w:rFonts w:eastAsia="Courier New" w:cstheme="minorHAnsi"/>
+        </w:rPr>
+        <w:t>/ folder.  This is just for my test scripts as I play around with some of the code.  This is to be removed from live builds.</w:t>
+      </w:r>
     </w:p>
     <w:p>
       <w:pPr>
@@ -1215,6 +1833,119 @@
     </w:lvl>
   </w:abstractNum>
   <w:abstractNum w:abstractNumId="1" w15:restartNumberingAfterBreak="0">
+    <w:nsid w:val="15093CBC"/>
+    <w:multiLevelType w:val="hybridMultilevel"/>
+    <w:tmpl w:val="71009B36"/>
+    <w:lvl w:ilvl="0" w:tplc="08090001">
+      <w:start w:val="1"/>
+      <w:numFmt w:val="bullet"/>
+      <w:lvlText w:val=""/>
+      <w:lvlJc w:val="left"/>
+      <w:pPr>
+        <w:ind w:left="720" w:hanging="360"/>
+      </w:pPr>
+      <w:rPr>
+        <w:rFonts w:ascii="Symbol" w:hAnsi="Symbol" w:hint="default"/>
+      </w:rPr>
+    </w:lvl>
+    <w:lvl w:ilvl="1" w:tplc="08090003" w:tentative="1">
+      <w:start w:val="1"/>
+      <w:numFmt w:val="bullet"/>
+      <w:lvlText w:val="o"/>
+      <w:lvlJc w:val="left"/>
+      <w:pPr>
+        <w:ind w:left="1440" w:hanging="360"/>
+      </w:pPr>
+      <w:rPr>
+        <w:rFonts w:ascii="Courier New" w:hAnsi="Courier New" w:cs="Courier New" w:hint="default"/>
+      </w:rPr>
+    </w:lvl>
+    <w:lvl w:ilvl="2" w:tplc="08090005" w:tentative="1">
+      <w:start w:val="1"/>
+      <w:numFmt w:val="bullet"/>
+      <w:lvlText w:val=""/>
+      <w:lvlJc w:val="left"/>
+      <w:pPr>
+        <w:ind w:left="2160" w:hanging="360"/>
+      </w:pPr>
+      <w:rPr>
+        <w:rFonts w:ascii="Wingdings" w:hAnsi="Wingdings" w:hint="default"/>
+      </w:rPr>
+    </w:lvl>
+    <w:lvl w:ilvl="3" w:tplc="08090001" w:tentative="1">
+      <w:start w:val="1"/>
+      <w:numFmt w:val="bullet"/>
+      <w:lvlText w:val=""/>
+      <w:lvlJc w:val="left"/>
+      <w:pPr>
+        <w:ind w:left="2880" w:hanging="360"/>
+      </w:pPr>
+      <w:rPr>
+        <w:rFonts w:ascii="Symbol" w:hAnsi="Symbol" w:hint="default"/>
+      </w:rPr>
+    </w:lvl>
+    <w:lvl w:ilvl="4" w:tplc="08090003" w:tentative="1">
+      <w:start w:val="1"/>
+      <w:numFmt w:val="bullet"/>
+      <w:lvlText w:val="o"/>
+      <w:lvlJc w:val="left"/>
+      <w:pPr>
+        <w:ind w:left="3600" w:hanging="360"/>
+      </w:pPr>
+      <w:rPr>
+        <w:rFonts w:ascii="Courier New" w:hAnsi="Courier New" w:cs="Courier New" w:hint="default"/>
+      </w:rPr>
+    </w:lvl>
+    <w:lvl w:ilvl="5" w:tplc="08090005" w:tentative="1">
+      <w:start w:val="1"/>
+      <w:numFmt w:val="bullet"/>
+      <w:lvlText w:val=""/>
+      <w:lvlJc w:val="left"/>
+      <w:pPr>
+        <w:ind w:left="4320" w:hanging="360"/>
+      </w:pPr>
+      <w:rPr>
+        <w:rFonts w:ascii="Wingdings" w:hAnsi="Wingdings" w:hint="default"/>
+      </w:rPr>
+    </w:lvl>
+    <w:lvl w:ilvl="6" w:tplc="08090001" w:tentative="1">
+      <w:start w:val="1"/>
+      <w:numFmt w:val="bullet"/>
+      <w:lvlText w:val=""/>
+      <w:lvlJc w:val="left"/>
+      <w:pPr>
+        <w:ind w:left="5040" w:hanging="360"/>
+      </w:pPr>
+      <w:rPr>
+        <w:rFonts w:ascii="Symbol" w:hAnsi="Symbol" w:hint="default"/>
+      </w:rPr>
+    </w:lvl>
+    <w:lvl w:ilvl="7" w:tplc="08090003" w:tentative="1">
+      <w:start w:val="1"/>
+      <w:numFmt w:val="bullet"/>
+      <w:lvlText w:val="o"/>
+      <w:lvlJc w:val="left"/>
+      <w:pPr>
+        <w:ind w:left="5760" w:hanging="360"/>
+      </w:pPr>
+      <w:rPr>
+        <w:rFonts w:ascii="Courier New" w:hAnsi="Courier New" w:cs="Courier New" w:hint="default"/>
+      </w:rPr>
+    </w:lvl>
+    <w:lvl w:ilvl="8" w:tplc="08090005" w:tentative="1">
+      <w:start w:val="1"/>
+      <w:numFmt w:val="bullet"/>
+      <w:lvlText w:val=""/>
+      <w:lvlJc w:val="left"/>
+      <w:pPr>
+        <w:ind w:left="6480" w:hanging="360"/>
+      </w:pPr>
+      <w:rPr>
+        <w:rFonts w:ascii="Wingdings" w:hAnsi="Wingdings" w:hint="default"/>
+      </w:rPr>
+    </w:lvl>
+  </w:abstractNum>
+  <w:abstractNum w:abstractNumId="2" w15:restartNumberingAfterBreak="0">
     <w:nsid w:val="15A76406"/>
     <w:multiLevelType w:val="hybridMultilevel"/>
     <w:tmpl w:val="2EAA86AC"/>
@@ -1327,7 +2058,7 @@
       </w:rPr>
     </w:lvl>
   </w:abstractNum>
-  <w:abstractNum w:abstractNumId="2" w15:restartNumberingAfterBreak="0">
+  <w:abstractNum w:abstractNumId="3" w15:restartNumberingAfterBreak="0">
     <w:nsid w:val="35AA7871"/>
     <w:multiLevelType w:val="hybridMultilevel"/>
     <w:tmpl w:val="67C21424"/>
@@ -1440,14 +2171,106 @@
       </w:rPr>
     </w:lvl>
   </w:abstractNum>
+  <w:abstractNum w:abstractNumId="4" w15:restartNumberingAfterBreak="0">
+    <w:nsid w:val="52E4383D"/>
+    <w:multiLevelType w:val="hybridMultilevel"/>
+    <w:tmpl w:val="8FFC511A"/>
+    <w:lvl w:ilvl="0" w:tplc="0809000F">
+      <w:start w:val="1"/>
+      <w:numFmt w:val="decimal"/>
+      <w:lvlText w:val="%1."/>
+      <w:lvlJc w:val="left"/>
+      <w:pPr>
+        <w:ind w:left="720" w:hanging="360"/>
+      </w:pPr>
+    </w:lvl>
+    <w:lvl w:ilvl="1" w:tplc="08090019">
+      <w:start w:val="1"/>
+      <w:numFmt w:val="lowerLetter"/>
+      <w:lvlText w:val="%2."/>
+      <w:lvlJc w:val="left"/>
+      <w:pPr>
+        <w:ind w:left="1440" w:hanging="360"/>
+      </w:pPr>
+    </w:lvl>
+    <w:lvl w:ilvl="2" w:tplc="0809001B">
+      <w:start w:val="1"/>
+      <w:numFmt w:val="lowerRoman"/>
+      <w:lvlText w:val="%3."/>
+      <w:lvlJc w:val="right"/>
+      <w:pPr>
+        <w:ind w:left="2160" w:hanging="180"/>
+      </w:pPr>
+    </w:lvl>
+    <w:lvl w:ilvl="3" w:tplc="0809000F" w:tentative="1">
+      <w:start w:val="1"/>
+      <w:numFmt w:val="decimal"/>
+      <w:lvlText w:val="%4."/>
+      <w:lvlJc w:val="left"/>
+      <w:pPr>
+        <w:ind w:left="2880" w:hanging="360"/>
+      </w:pPr>
+    </w:lvl>
+    <w:lvl w:ilvl="4" w:tplc="08090019" w:tentative="1">
+      <w:start w:val="1"/>
+      <w:numFmt w:val="lowerLetter"/>
+      <w:lvlText w:val="%5."/>
+      <w:lvlJc w:val="left"/>
+      <w:pPr>
+        <w:ind w:left="3600" w:hanging="360"/>
+      </w:pPr>
+    </w:lvl>
+    <w:lvl w:ilvl="5" w:tplc="0809001B" w:tentative="1">
+      <w:start w:val="1"/>
+      <w:numFmt w:val="lowerRoman"/>
+      <w:lvlText w:val="%6."/>
+      <w:lvlJc w:val="right"/>
+      <w:pPr>
+        <w:ind w:left="4320" w:hanging="180"/>
+      </w:pPr>
+    </w:lvl>
+    <w:lvl w:ilvl="6" w:tplc="0809000F" w:tentative="1">
+      <w:start w:val="1"/>
+      <w:numFmt w:val="decimal"/>
+      <w:lvlText w:val="%7."/>
+      <w:lvlJc w:val="left"/>
+      <w:pPr>
+        <w:ind w:left="5040" w:hanging="360"/>
+      </w:pPr>
+    </w:lvl>
+    <w:lvl w:ilvl="7" w:tplc="08090019" w:tentative="1">
+      <w:start w:val="1"/>
+      <w:numFmt w:val="lowerLetter"/>
+      <w:lvlText w:val="%8."/>
+      <w:lvlJc w:val="left"/>
+      <w:pPr>
+        <w:ind w:left="5760" w:hanging="360"/>
+      </w:pPr>
+    </w:lvl>
+    <w:lvl w:ilvl="8" w:tplc="0809001B" w:tentative="1">
+      <w:start w:val="1"/>
+      <w:numFmt w:val="lowerRoman"/>
+      <w:lvlText w:val="%9."/>
+      <w:lvlJc w:val="right"/>
+      <w:pPr>
+        <w:ind w:left="6480" w:hanging="180"/>
+      </w:pPr>
+    </w:lvl>
+  </w:abstractNum>
   <w:num w:numId="1" w16cid:durableId="595091539">
-    <w:abstractNumId w:val="1"/>
+    <w:abstractNumId w:val="2"/>
   </w:num>
   <w:num w:numId="2" w16cid:durableId="226768757">
-    <w:abstractNumId w:val="2"/>
+    <w:abstractNumId w:val="3"/>
   </w:num>
   <w:num w:numId="3" w16cid:durableId="1956209800">
     <w:abstractNumId w:val="0"/>
+  </w:num>
+  <w:num w:numId="4" w16cid:durableId="709384062">
+    <w:abstractNumId w:val="4"/>
+  </w:num>
+  <w:num w:numId="5" w16cid:durableId="331643715">
+    <w:abstractNumId w:val="1"/>
   </w:num>
   <w:numIdMacAtCleanup w:val="3"/>
 </w:numbering>

</xml_diff>

<commit_message>
Player Controls Update 1
See DEV LOG.docx

-  Player Controls have been recoded.  Still work to be done.  Sample video in :  E:\1 - MUST KEEP\1. - Games Dev\Space Guardians\Videos\progress vids\080323 - SG multiplayer - First control sample

-  Disabled Receipt Validator.cs

-  PlayerCam added and UIBillboard.cs  updated to reflect the changes

-  Mobile-UI (In-Play) concept design added to the dev log.
</commit_message>
<xml_diff>
--- a/1. Dev Log.docx
+++ b/1. Dev Log.docx
@@ -150,7 +150,21 @@
         <w:rPr>
           <w:rFonts w:eastAsia="Courier New" w:cstheme="minorHAnsi"/>
         </w:rPr>
-        <w:t xml:space="preserve"> Netcode OR </w:t>
+        <w:t xml:space="preserve"> </w:t>
+      </w:r>
+      <w:proofErr w:type="spellStart"/>
+      <w:r>
+        <w:rPr>
+          <w:rFonts w:eastAsia="Courier New" w:cstheme="minorHAnsi"/>
+        </w:rPr>
+        <w:t>Netcode</w:t>
+      </w:r>
+      <w:proofErr w:type="spellEnd"/>
+      <w:r>
+        <w:rPr>
+          <w:rFonts w:eastAsia="Courier New" w:cstheme="minorHAnsi"/>
+        </w:rPr>
+        <w:t xml:space="preserve"> OR </w:t>
       </w:r>
       <w:r>
         <w:rPr>
@@ -188,7 +202,21 @@
         <w:rPr>
           <w:rFonts w:eastAsia="Courier New" w:cstheme="minorHAnsi"/>
         </w:rPr>
-        <w:t xml:space="preserve"> matchmaking services combined with Microsoft’s Azure PlayFab </w:t>
+        <w:t xml:space="preserve"> matchmaking services combined with Microsoft’s Azure </w:t>
+      </w:r>
+      <w:proofErr w:type="spellStart"/>
+      <w:r>
+        <w:rPr>
+          <w:rFonts w:eastAsia="Courier New" w:cstheme="minorHAnsi"/>
+        </w:rPr>
+        <w:t>PlayFab</w:t>
+      </w:r>
+      <w:proofErr w:type="spellEnd"/>
+      <w:r>
+        <w:rPr>
+          <w:rFonts w:eastAsia="Courier New" w:cstheme="minorHAnsi"/>
+        </w:rPr>
+        <w:t xml:space="preserve"> </w:t>
       </w:r>
       <w:r>
         <w:rPr>
@@ -264,7 +292,21 @@
         <w:rPr>
           <w:rFonts w:eastAsia="Courier New" w:cstheme="minorHAnsi"/>
         </w:rPr>
-        <w:t xml:space="preserve"> package provides a selection of easy-to-follow tools to manage inventory, itemisation, events, giveaways, battle passes and so much more that are provided as part of the Azure PlayFab dedicated server hosting.  </w:t>
+        <w:t xml:space="preserve"> package provides a selection of easy-to-follow tools to manage inventory, itemisation, events, giveaways, battle passes and so much more that are provided as part of the Azure </w:t>
+      </w:r>
+      <w:proofErr w:type="spellStart"/>
+      <w:r>
+        <w:rPr>
+          <w:rFonts w:eastAsia="Courier New" w:cstheme="minorHAnsi"/>
+        </w:rPr>
+        <w:t>PlayFab</w:t>
+      </w:r>
+      <w:proofErr w:type="spellEnd"/>
+      <w:r>
+        <w:rPr>
+          <w:rFonts w:eastAsia="Courier New" w:cstheme="minorHAnsi"/>
+        </w:rPr>
+        <w:t xml:space="preserve"> dedicated server hosting.  </w:t>
       </w:r>
     </w:p>
     <w:p>
@@ -561,15 +603,33 @@
           <w:color w:val="C00000"/>
           <w:szCs w:val="14"/>
         </w:rPr>
-        <w:t>Use the Playfab Editor Extension package!</w:t>
-      </w:r>
-      <w:r>
-        <w:rPr>
-          <w:rFonts w:eastAsia="Courier New" w:cstheme="minorHAnsi"/>
-          <w:b/>
-          <w:bCs/>
+        <w:t xml:space="preserve">Use the </w:t>
+      </w:r>
+      <w:proofErr w:type="spellStart"/>
+      <w:r>
+        <w:rPr>
+          <w:rFonts w:eastAsia="Courier New" w:cstheme="minorHAnsi"/>
+          <w:color w:val="C00000"/>
           <w:szCs w:val="14"/>
         </w:rPr>
+        <w:t>Playfab</w:t>
+      </w:r>
+      <w:proofErr w:type="spellEnd"/>
+      <w:r>
+        <w:rPr>
+          <w:rFonts w:eastAsia="Courier New" w:cstheme="minorHAnsi"/>
+          <w:color w:val="C00000"/>
+          <w:szCs w:val="14"/>
+        </w:rPr>
+        <w:t xml:space="preserve"> Editor Extension package!</w:t>
+      </w:r>
+      <w:r>
+        <w:rPr>
+          <w:rFonts w:eastAsia="Courier New" w:cstheme="minorHAnsi"/>
+          <w:b/>
+          <w:bCs/>
+          <w:szCs w:val="14"/>
+        </w:rPr>
         <w:t xml:space="preserve">    </w:t>
       </w:r>
       <w:r>
@@ -577,22 +637,38 @@
           <w:rFonts w:eastAsia="Courier New" w:cstheme="minorHAnsi"/>
           <w:szCs w:val="14"/>
         </w:rPr>
-        <w:t>The window should show in the same panel as the Unity inspector.   Open in UNITY &gt; Window &gt; Playfab &gt; Editor Extensions</w:t>
-      </w:r>
+        <w:t xml:space="preserve">The window should show in the same panel as the Unity inspector.   Open in UNITY &gt; Window &gt; </w:t>
+      </w:r>
+      <w:proofErr w:type="spellStart"/>
       <w:r>
         <w:rPr>
           <w:rFonts w:eastAsia="Courier New" w:cstheme="minorHAnsi"/>
           <w:szCs w:val="14"/>
         </w:rPr>
-        <w:br/>
-      </w:r>
-      <w:r>
-        <w:rPr>
-          <w:rFonts w:eastAsia="Courier New" w:cstheme="minorHAnsi"/>
-          <w:b/>
-          <w:bCs/>
+        <w:t>Playfab</w:t>
+      </w:r>
+      <w:proofErr w:type="spellEnd"/>
+      <w:r>
+        <w:rPr>
+          <w:rFonts w:eastAsia="Courier New" w:cstheme="minorHAnsi"/>
           <w:szCs w:val="14"/>
         </w:rPr>
+        <w:t xml:space="preserve"> &gt; Editor Extensions</w:t>
+      </w:r>
+      <w:r>
+        <w:rPr>
+          <w:rFonts w:eastAsia="Courier New" w:cstheme="minorHAnsi"/>
+          <w:szCs w:val="14"/>
+        </w:rPr>
+        <w:br/>
+      </w:r>
+      <w:r>
+        <w:rPr>
+          <w:rFonts w:eastAsia="Courier New" w:cstheme="minorHAnsi"/>
+          <w:b/>
+          <w:bCs/>
+          <w:szCs w:val="14"/>
+        </w:rPr>
         <w:t>APP ID:</w:t>
       </w:r>
       <w:r>
@@ -615,14 +691,23 @@
           <w:b/>
           <w:bCs/>
         </w:rPr>
-        <w:t>Microsoft Azure Play</w:t>
-      </w:r>
+        <w:t xml:space="preserve">Microsoft Azure </w:t>
+      </w:r>
+      <w:proofErr w:type="spellStart"/>
       <w:r>
         <w:rPr>
           <w:rFonts w:asciiTheme="majorHAnsi" w:eastAsia="Courier New" w:hAnsiTheme="majorHAnsi" w:cstheme="majorHAnsi"/>
           <w:b/>
           <w:bCs/>
         </w:rPr>
+        <w:t>Play</w:t>
+      </w:r>
+      <w:r>
+        <w:rPr>
+          <w:rFonts w:asciiTheme="majorHAnsi" w:eastAsia="Courier New" w:hAnsiTheme="majorHAnsi" w:cstheme="majorHAnsi"/>
+          <w:b/>
+          <w:bCs/>
+        </w:rPr>
         <w:t>F</w:t>
       </w:r>
       <w:r>
@@ -631,7 +716,16 @@
           <w:b/>
           <w:bCs/>
         </w:rPr>
-        <w:t>ab Dedicated Server:</w:t>
+        <w:t>ab</w:t>
+      </w:r>
+      <w:proofErr w:type="spellEnd"/>
+      <w:r>
+        <w:rPr>
+          <w:rFonts w:asciiTheme="majorHAnsi" w:eastAsia="Courier New" w:hAnsiTheme="majorHAnsi" w:cstheme="majorHAnsi"/>
+          <w:b/>
+          <w:bCs/>
+        </w:rPr>
+        <w:t xml:space="preserve"> Dedicated Server:</w:t>
       </w:r>
       <w:r>
         <w:rPr>
@@ -910,6 +1004,12 @@
         </w:rPr>
         <w:t>Spaceship should NOT accelerate faster while going forward/strafing at the same time.  Need to add a multiplier of 0.7f to restrict speed while pressing strafe and accelerate/decelerate.</w:t>
       </w:r>
+      <w:r>
+        <w:rPr>
+          <w:rFonts w:eastAsia="Courier New" w:cstheme="minorHAnsi"/>
+        </w:rPr>
+        <w:br/>
+      </w:r>
     </w:p>
     <w:p>
       <w:pPr>
@@ -926,60 +1026,81 @@
         <w:rPr>
           <w:rFonts w:eastAsia="Courier New" w:cstheme="minorHAnsi"/>
         </w:rPr>
-        <w:t xml:space="preserve">Right stick needs to cause the ship to rotate gradually.  Right now it snaps to the direction indicated by the mouse position / </w:t>
-      </w:r>
-      <w:r>
-        <w:rPr>
-          <w:rFonts w:eastAsia="Courier New" w:cstheme="minorHAnsi"/>
-        </w:rPr>
-        <w:t xml:space="preserve">right stick angle, instead of rotating gradually </w:t>
-      </w:r>
-      <w:r>
-        <w:rPr>
-          <mc:AlternateContent>
-            <mc:Choice Requires="w16se">
-              <w:rFonts w:eastAsia="Courier New" w:cstheme="minorHAnsi"/>
-            </mc:Choice>
-            <mc:Fallback>
-              <w:rFonts w:ascii="Segoe UI Emoji" w:eastAsia="Segoe UI Emoji" w:hAnsi="Segoe UI Emoji" w:cs="Segoe UI Emoji"/>
-            </mc:Fallback>
-          </mc:AlternateContent>
-        </w:rPr>
-        <mc:AlternateContent>
-          <mc:Choice Requires="w16se">
-            <w16se:symEx w16se:font="Segoe UI Emoji" w16se:char="2639"/>
-          </mc:Choice>
-          <mc:Fallback>
-            <w:t>☹</w:t>
-          </mc:Fallback>
-        </mc:AlternateContent>
-      </w:r>
-      <w:r>
-        <w:rPr>
-          <w:rFonts w:eastAsia="Courier New" w:cstheme="minorHAnsi"/>
-        </w:rPr>
-        <w:br/>
-      </w:r>
-      <w:r>
-        <w:rPr>
-          <w:rFonts w:eastAsia="Courier New" w:cstheme="minorHAnsi"/>
-        </w:rPr>
-        <w:br/>
-      </w:r>
-      <w:r>
-        <w:rPr>
-          <w:rFonts w:eastAsia="Courier New" w:cstheme="minorHAnsi"/>
-          <w:b/>
-          <w:bCs/>
-          <w:highlight w:val="yellow"/>
-        </w:rPr>
-        <w:t>I need to calculate the right stick input somehow and multiply it by the rotationSpeed to get the correct rotation value.  Need to ensure the rotation is being ADDED to the current rotation, and not being reset!  This is likely what is wrong!</w:t>
-      </w:r>
-      <w:r>
-        <w:rPr>
-          <w:rFonts w:eastAsia="Courier New" w:cstheme="minorHAnsi"/>
-          <w:b/>
-          <w:bCs/>
+        <w:t xml:space="preserve">Look into using </w:t>
+      </w:r>
+      <w:proofErr w:type="spellStart"/>
+      <w:r>
+        <w:rPr>
+          <w:rFonts w:eastAsia="Courier New" w:cstheme="minorHAnsi"/>
+        </w:rPr>
+        <w:t>rigidbody.velocity</w:t>
+      </w:r>
+      <w:proofErr w:type="spellEnd"/>
+      <w:r>
+        <w:rPr>
+          <w:rFonts w:eastAsia="Courier New" w:cstheme="minorHAnsi"/>
+        </w:rPr>
+        <w:t xml:space="preserve"> again instead </w:t>
+      </w:r>
+      <w:proofErr w:type="spellStart"/>
+      <w:r>
+        <w:rPr>
+          <w:rFonts w:eastAsia="Courier New" w:cstheme="minorHAnsi"/>
+        </w:rPr>
+        <w:t>o fusing</w:t>
+      </w:r>
+      <w:proofErr w:type="spellEnd"/>
+      <w:r>
+        <w:rPr>
+          <w:rFonts w:eastAsia="Courier New" w:cstheme="minorHAnsi"/>
+        </w:rPr>
+        <w:t xml:space="preserve"> </w:t>
+      </w:r>
+      <w:proofErr w:type="gramStart"/>
+      <w:r>
+        <w:rPr>
+          <w:rFonts w:eastAsia="Courier New" w:cstheme="minorHAnsi"/>
+        </w:rPr>
+        <w:t>translate</w:t>
+      </w:r>
+      <w:proofErr w:type="gramEnd"/>
+      <w:r>
+        <w:rPr>
+          <w:rFonts w:eastAsia="Courier New" w:cstheme="minorHAnsi"/>
+        </w:rPr>
+        <w:t xml:space="preserve"> because velocity adds </w:t>
+      </w:r>
+      <w:proofErr w:type="spellStart"/>
+      <w:r>
+        <w:rPr>
+          <w:rFonts w:eastAsia="Courier New" w:cstheme="minorHAnsi"/>
+        </w:rPr>
+        <w:t>a</w:t>
+      </w:r>
+      <w:proofErr w:type="spellEnd"/>
+      <w:r>
+        <w:rPr>
+          <w:rFonts w:eastAsia="Courier New" w:cstheme="minorHAnsi"/>
+        </w:rPr>
+        <w:t xml:space="preserve"> acceleration/deceleration rate which looks really cool for spaceship style movement.  May need to tweak the acceleration rates (and/or cap the maximum velocity).  Check what affect gravity has on the </w:t>
+      </w:r>
+      <w:proofErr w:type="spellStart"/>
+      <w:r>
+        <w:rPr>
+          <w:rFonts w:eastAsia="Courier New" w:cstheme="minorHAnsi"/>
+        </w:rPr>
+        <w:t>rigidbody</w:t>
+      </w:r>
+      <w:proofErr w:type="spellEnd"/>
+      <w:r>
+        <w:rPr>
+          <w:rFonts w:eastAsia="Courier New" w:cstheme="minorHAnsi"/>
+        </w:rPr>
+        <w:t xml:space="preserve"> and if we can add our own drag factor.</w:t>
+      </w:r>
+      <w:r>
+        <w:rPr>
+          <w:rFonts w:eastAsia="Courier New" w:cstheme="minorHAnsi"/>
         </w:rPr>
         <w:br/>
       </w:r>
@@ -999,7 +1120,73 @@
         <w:rPr>
           <w:rFonts w:eastAsia="Courier New" w:cstheme="minorHAnsi"/>
         </w:rPr>
-        <w:t>Look into using rigidbody.velocity again instead o fusing translate because velocity adds a acceleration/deceleration rate which looks really cool for spaceship style movement.  May need to tweak the acceleration rates (and/or cap the maximum velocity).  Check what affect gravity has on the rigidbody and if we can add our own drag factor.</w:t>
+        <w:t xml:space="preserve">Building upon the current controller in the Player.RotateShip2() function, think about adding more modifiers for move and strafe.  Maybe with some drift velocity on x/z that dampen over </w:t>
+      </w:r>
+      <w:proofErr w:type="spellStart"/>
+      <w:r>
+        <w:rPr>
+          <w:rFonts w:eastAsia="Courier New" w:cstheme="minorHAnsi"/>
+        </w:rPr>
+        <w:t>deltaTime</w:t>
+      </w:r>
+      <w:proofErr w:type="spellEnd"/>
+      <w:r>
+        <w:rPr>
+          <w:rFonts w:eastAsia="Courier New" w:cstheme="minorHAnsi"/>
+        </w:rPr>
+        <w:t>.  This will offer the ability to customize ships with a more spacelike feel.</w:t>
+      </w:r>
+      <w:r>
+        <w:rPr>
+          <w:rFonts w:eastAsia="Courier New" w:cstheme="minorHAnsi"/>
+        </w:rPr>
+        <w:br/>
+      </w:r>
+    </w:p>
+    <w:p>
+      <w:pPr>
+        <w:pStyle w:val="ListParagraph"/>
+        <w:numPr>
+          <w:ilvl w:val="1"/>
+          <w:numId w:val="4"/>
+        </w:numPr>
+        <w:rPr>
+          <w:rFonts w:eastAsia="Courier New" w:cstheme="minorHAnsi"/>
+        </w:rPr>
+      </w:pPr>
+      <w:r>
+        <w:rPr>
+          <w:rFonts w:eastAsia="Courier New" w:cstheme="minorHAnsi"/>
+        </w:rPr>
+        <w:t xml:space="preserve">Need to fix the right </w:t>
+      </w:r>
+      <w:proofErr w:type="spellStart"/>
+      <w:r>
+        <w:rPr>
+          <w:rFonts w:eastAsia="Courier New" w:cstheme="minorHAnsi"/>
+        </w:rPr>
+        <w:t>thumbstick</w:t>
+      </w:r>
+      <w:proofErr w:type="spellEnd"/>
+      <w:r>
+        <w:rPr>
+          <w:rFonts w:eastAsia="Courier New" w:cstheme="minorHAnsi"/>
+        </w:rPr>
+        <w:t xml:space="preserve"> so it represents current rotation and input (through mouse + touch).  Also need to set up the thumb stick so that it works on mobile through touch.   On second thoughts, on PC it isn’t shown anyway, only in Unity Editor so might not be all that </w:t>
+      </w:r>
+      <w:proofErr w:type="gramStart"/>
+      <w:r>
+        <w:rPr>
+          <w:rFonts w:eastAsia="Courier New" w:cstheme="minorHAnsi"/>
+        </w:rPr>
+        <w:t>bad, but</w:t>
+      </w:r>
+      <w:proofErr w:type="gramEnd"/>
+      <w:r>
+        <w:rPr>
+          <w:rFonts w:eastAsia="Courier New" w:cstheme="minorHAnsi"/>
+        </w:rPr>
+        <w:t xml:space="preserve"> do need to ensure the current (or chosen) controller works seamlessly on both devices.</w:t>
       </w:r>
       <w:r>
         <w:rPr>
@@ -1024,7 +1211,21 @@
         <w:rPr>
           <w:rFonts w:eastAsia="Courier New" w:cstheme="minorHAnsi"/>
         </w:rPr>
-        <w:t xml:space="preserve">Continue from the TanksMultiplayer.pdf documentation tomorrow.  Was working through the documentation one more time just to ensure I understand everything that the tanks demo offers and then I will move on to the CBS setup which will lead me through the setup of the Azure Playfab services so we can test things like our own item store, </w:t>
+        <w:t xml:space="preserve">Continue from the TanksMultiplayer.pdf documentation tomorrow.  Was working through the documentation one more time just to ensure I understand everything that the tanks demo offers and then I will move on to the CBS setup which will lead me through the setup of the Azure </w:t>
+      </w:r>
+      <w:proofErr w:type="spellStart"/>
+      <w:r>
+        <w:rPr>
+          <w:rFonts w:eastAsia="Courier New" w:cstheme="minorHAnsi"/>
+        </w:rPr>
+        <w:t>Playfab</w:t>
+      </w:r>
+      <w:proofErr w:type="spellEnd"/>
+      <w:r>
+        <w:rPr>
+          <w:rFonts w:eastAsia="Courier New" w:cstheme="minorHAnsi"/>
+        </w:rPr>
+        <w:t xml:space="preserve"> services so we can test things like our own item store, </w:t>
       </w:r>
       <w:r>
         <w:rPr>
@@ -1087,7 +1288,23 @@
           <w:rFonts w:eastAsia="Courier New" w:cstheme="minorHAnsi"/>
           <w:highlight w:val="green"/>
         </w:rPr>
-        <w:t xml:space="preserve">Add a new tank (how easy is it, what we gotta change?)  </w:t>
+        <w:t xml:space="preserve">Add a new tank (how easy is it, what we </w:t>
+      </w:r>
+      <w:proofErr w:type="spellStart"/>
+      <w:r>
+        <w:rPr>
+          <w:rFonts w:eastAsia="Courier New" w:cstheme="minorHAnsi"/>
+          <w:highlight w:val="green"/>
+        </w:rPr>
+        <w:t>gotta</w:t>
+      </w:r>
+      <w:proofErr w:type="spellEnd"/>
+      <w:r>
+        <w:rPr>
+          <w:rFonts w:eastAsia="Courier New" w:cstheme="minorHAnsi"/>
+          <w:highlight w:val="green"/>
+        </w:rPr>
+        <w:t xml:space="preserve"> change?)  </w:t>
       </w:r>
       <w:r>
         <w:rPr>
@@ -1155,8 +1372,16 @@
         <w:rPr>
           <w:rFonts w:eastAsia="Courier New" w:cstheme="minorHAnsi"/>
         </w:rPr>
-        <w:t>Turret not needed on spaceship, see how to achieve this</w:t>
-      </w:r>
+        <w:t xml:space="preserve">Turret not needed on spaceship, see how to achieve </w:t>
+      </w:r>
+      <w:proofErr w:type="gramStart"/>
+      <w:r>
+        <w:rPr>
+          <w:rFonts w:eastAsia="Courier New" w:cstheme="minorHAnsi"/>
+        </w:rPr>
+        <w:t>this</w:t>
+      </w:r>
+      <w:proofErr w:type="gramEnd"/>
     </w:p>
     <w:p>
       <w:pPr>
@@ -1173,8 +1398,16 @@
         <w:rPr>
           <w:rFonts w:eastAsia="Courier New" w:cstheme="minorHAnsi"/>
         </w:rPr>
-        <w:t>Controls for spaceship are different need to move differently to the tank setup so we need to fix this too</w:t>
-      </w:r>
+        <w:t xml:space="preserve">Controls for spaceship are different need to move differently to the tank setup so we need to fix this </w:t>
+      </w:r>
+      <w:proofErr w:type="gramStart"/>
+      <w:r>
+        <w:rPr>
+          <w:rFonts w:eastAsia="Courier New" w:cstheme="minorHAnsi"/>
+        </w:rPr>
+        <w:t>too</w:t>
+      </w:r>
+      <w:proofErr w:type="gramEnd"/>
     </w:p>
     <w:p>
       <w:pPr>
@@ -1191,8 +1424,16 @@
         <w:rPr>
           <w:rFonts w:eastAsia="Courier New" w:cstheme="minorHAnsi"/>
         </w:rPr>
-        <w:t>Left stick – strafe left right / forward + back movement</w:t>
-      </w:r>
+        <w:t xml:space="preserve">Left stick – strafe left right / forward + back </w:t>
+      </w:r>
+      <w:proofErr w:type="gramStart"/>
+      <w:r>
+        <w:rPr>
+          <w:rFonts w:eastAsia="Courier New" w:cstheme="minorHAnsi"/>
+        </w:rPr>
+        <w:t>movement</w:t>
+      </w:r>
+      <w:proofErr w:type="gramEnd"/>
     </w:p>
     <w:p>
       <w:pPr>
@@ -1209,8 +1450,16 @@
         <w:rPr>
           <w:rFonts w:eastAsia="Courier New" w:cstheme="minorHAnsi"/>
         </w:rPr>
-        <w:t>Right stick rotate</w:t>
-      </w:r>
+        <w:t xml:space="preserve">Right stick </w:t>
+      </w:r>
+      <w:proofErr w:type="gramStart"/>
+      <w:r>
+        <w:rPr>
+          <w:rFonts w:eastAsia="Courier New" w:cstheme="minorHAnsi"/>
+        </w:rPr>
+        <w:t>rotate</w:t>
+      </w:r>
+      <w:proofErr w:type="gramEnd"/>
     </w:p>
     <w:p>
       <w:pPr>
@@ -1227,8 +1476,16 @@
         <w:rPr>
           <w:rFonts w:eastAsia="Courier New" w:cstheme="minorHAnsi"/>
         </w:rPr>
-        <w:t>Change the tanks to spaceships</w:t>
-      </w:r>
+        <w:t xml:space="preserve">Change the tanks to </w:t>
+      </w:r>
+      <w:proofErr w:type="gramStart"/>
+      <w:r>
+        <w:rPr>
+          <w:rFonts w:eastAsia="Courier New" w:cstheme="minorHAnsi"/>
+        </w:rPr>
+        <w:t>spaceships</w:t>
+      </w:r>
+      <w:proofErr w:type="gramEnd"/>
     </w:p>
     <w:p>
       <w:pPr>
@@ -1269,14 +1526,8 @@
         <w:rPr>
           <w:rFonts w:eastAsia="Courier New" w:cstheme="minorHAnsi"/>
         </w:rPr>
-        <w:t xml:space="preserve">Weapons auto fire, default auto cannons will fire directly in front of the ship (should not be gimballed).  Must always have ONE weapon firing directly </w:t>
-      </w:r>
-      <w:r>
-        <w:rPr>
-          <w:rFonts w:eastAsia="Courier New" w:cstheme="minorHAnsi"/>
-        </w:rPr>
         <w:lastRenderedPageBreak/>
-        <w:t>ahead of the ship?  Perhaps make all auto cannons directional to prevent any issues?</w:t>
+        <w:t>Weapons auto fire, default auto cannons will fire directly in front of the ship (should not be gimballed).  Must always have ONE weapon firing directly ahead of the ship?  Perhaps make all auto cannons directional to prevent any issues?</w:t>
       </w:r>
     </w:p>
     <w:p>
@@ -1294,7 +1545,21 @@
         <w:rPr>
           <w:rFonts w:eastAsia="Courier New" w:cstheme="minorHAnsi"/>
         </w:rPr>
-        <w:t>Add a new scene (or duplicate the TDM one) and change the environment.  Fiddle around with the navmesh stuff and see if you can extend the AI to roam further than it currently does now.</w:t>
+        <w:t xml:space="preserve">Add a new scene (or duplicate the TDM one) and change the environment.  Fiddle around with the </w:t>
+      </w:r>
+      <w:proofErr w:type="spellStart"/>
+      <w:r>
+        <w:rPr>
+          <w:rFonts w:eastAsia="Courier New" w:cstheme="minorHAnsi"/>
+        </w:rPr>
+        <w:t>navmesh</w:t>
+      </w:r>
+      <w:proofErr w:type="spellEnd"/>
+      <w:r>
+        <w:rPr>
+          <w:rFonts w:eastAsia="Courier New" w:cstheme="minorHAnsi"/>
+        </w:rPr>
+        <w:t xml:space="preserve"> stuff and see if you can extend the AI to roam further than it currently does now.</w:t>
       </w:r>
     </w:p>
     <w:p>
@@ -1372,8 +1637,16 @@
         <w:rPr>
           <w:rFonts w:eastAsia="Courier New" w:cstheme="minorHAnsi"/>
         </w:rPr>
-        <w:t>Each player gets points based on K/D/A + team score</w:t>
-      </w:r>
+        <w:t xml:space="preserve">Each player gets points based on K/D/A + team </w:t>
+      </w:r>
+      <w:proofErr w:type="gramStart"/>
+      <w:r>
+        <w:rPr>
+          <w:rFonts w:eastAsia="Courier New" w:cstheme="minorHAnsi"/>
+        </w:rPr>
+        <w:t>score</w:t>
+      </w:r>
+      <w:proofErr w:type="gramEnd"/>
     </w:p>
     <w:p>
       <w:pPr>
@@ -1390,8 +1663,16 @@
         <w:rPr>
           <w:rFonts w:eastAsia="Courier New" w:cstheme="minorHAnsi"/>
         </w:rPr>
-        <w:t>Each players score gets added to their current leader board score so that the leader boards can update with the most productive players</w:t>
-      </w:r>
+        <w:t xml:space="preserve">Each players score gets added to their current leader board score so that the leader boards can update with the most productive </w:t>
+      </w:r>
+      <w:proofErr w:type="gramStart"/>
+      <w:r>
+        <w:rPr>
+          <w:rFonts w:eastAsia="Courier New" w:cstheme="minorHAnsi"/>
+        </w:rPr>
+        <w:t>players</w:t>
+      </w:r>
+      <w:proofErr w:type="gramEnd"/>
     </w:p>
     <w:p>
       <w:pPr>
@@ -1442,7 +1723,7 @@
         <w:rPr>
           <w:rFonts w:eastAsia="Courier New" w:cstheme="minorHAnsi"/>
         </w:rPr>
-        <w:t>2</w:t>
+        <w:t>3</w:t>
       </w:r>
       <w:r>
         <w:rPr>
@@ -1469,13 +1750,45 @@
           <w:b/>
           <w:bCs/>
         </w:rPr>
-        <w:t>Code:</w:t>
-      </w:r>
-      <w:r>
-        <w:rPr>
-          <w:rFonts w:eastAsia="Courier New" w:cstheme="minorHAnsi"/>
-        </w:rPr>
-        <w:t xml:space="preserve">  Had to roll back the project to the initial setup stage before CBS was implemented as there were issues with some of the MPT sounds.  They weren’t linked any more, couldn’t figure out to remedy it so just rolled back for now.  All is working again.</w:t>
+        <w:t>New Branch (</w:t>
+      </w:r>
+      <w:proofErr w:type="spellStart"/>
+      <w:r>
+        <w:rPr>
+          <w:rFonts w:eastAsia="Courier New" w:cstheme="minorHAnsi"/>
+          <w:b/>
+          <w:bCs/>
+        </w:rPr>
+        <w:t>RemoveTurret+Controls</w:t>
+      </w:r>
+      <w:proofErr w:type="spellEnd"/>
+      <w:r>
+        <w:rPr>
+          <w:rFonts w:eastAsia="Courier New" w:cstheme="minorHAnsi"/>
+          <w:b/>
+          <w:bCs/>
+        </w:rPr>
+        <w:t xml:space="preserve">):  </w:t>
+      </w:r>
+      <w:r>
+        <w:rPr>
+          <w:rFonts w:eastAsia="Courier New" w:cstheme="minorHAnsi"/>
+        </w:rPr>
+        <w:t xml:space="preserve">This new branch will focus on removing all the turret functions from the </w:t>
+      </w:r>
+      <w:proofErr w:type="spellStart"/>
+      <w:r>
+        <w:rPr>
+          <w:rFonts w:eastAsia="Courier New" w:cstheme="minorHAnsi"/>
+        </w:rPr>
+        <w:t>player.cs</w:t>
+      </w:r>
+      <w:proofErr w:type="spellEnd"/>
+      <w:r>
+        <w:rPr>
+          <w:rFonts w:eastAsia="Courier New" w:cstheme="minorHAnsi"/>
+        </w:rPr>
+        <w:t xml:space="preserve"> script altogether and coding the player control system from scratch to see if it’s better than the current approach.</w:t>
       </w:r>
     </w:p>
     <w:p>
@@ -1496,13 +1809,131 @@
           <w:b/>
           <w:bCs/>
         </w:rPr>
-        <w:t>New Tank:</w:t>
-      </w:r>
-      <w:r>
-        <w:rPr>
-          <w:rFonts w:eastAsia="Courier New" w:cstheme="minorHAnsi"/>
-        </w:rPr>
-        <w:t xml:space="preserve">  Successfully added new simple tank to the shop screen.  </w:t>
+        <w:t>Mobile UI (In-Play):</w:t>
+      </w:r>
+      <w:r>
+        <w:rPr>
+          <w:rFonts w:eastAsia="Courier New" w:cstheme="minorHAnsi"/>
+        </w:rPr>
+        <w:t xml:space="preserve">   In-play UI concept design completed.  Followed typical MOBA layout, integrated evolution meter into the left control stick with independent activator button to the lower right.  Subject to change.  First concept.  NOT final art, only layout design created for UI artist to use as reference</w:t>
+      </w:r>
+      <w:r>
+        <w:rPr>
+          <w:rFonts w:eastAsia="Courier New" w:cstheme="minorHAnsi"/>
+        </w:rPr>
+        <w:t>.</w:t>
+      </w:r>
+      <w:r>
+        <w:rPr>
+          <w:rFonts w:eastAsia="Courier New" w:cstheme="minorHAnsi"/>
+        </w:rPr>
+        <w:br/>
+      </w:r>
+      <w:r>
+        <w:rPr>
+          <w:rFonts w:eastAsia="Courier New" w:cstheme="minorHAnsi"/>
+        </w:rPr>
+        <w:br/>
+      </w:r>
+      <w:r>
+        <w:rPr>
+          <w:rFonts w:eastAsia="Courier New" w:cstheme="minorHAnsi"/>
+          <w:noProof/>
+        </w:rPr>
+        <w:drawing>
+          <wp:inline distT="0" distB="0" distL="0" distR="0" wp14:anchorId="207B0651" wp14:editId="7CDA307B">
+            <wp:extent cx="2701290" cy="1314141"/>
+            <wp:effectExtent l="0" t="0" r="3810" b="635"/>
+            <wp:docPr id="1" name="Picture 1"/>
+            <wp:cNvGraphicFramePr>
+              <a:graphicFrameLocks xmlns:a="http://schemas.openxmlformats.org/drawingml/2006/main" noChangeAspect="1"/>
+            </wp:cNvGraphicFramePr>
+            <a:graphic xmlns:a="http://schemas.openxmlformats.org/drawingml/2006/main">
+              <a:graphicData uri="http://schemas.openxmlformats.org/drawingml/2006/picture">
+                <pic:pic xmlns:pic="http://schemas.openxmlformats.org/drawingml/2006/picture">
+                  <pic:nvPicPr>
+                    <pic:cNvPr id="1" name="Picture 1"/>
+                    <pic:cNvPicPr/>
+                  </pic:nvPicPr>
+                  <pic:blipFill>
+                    <a:blip r:embed="rId12" cstate="print">
+                      <a:extLst>
+                        <a:ext uri="{28A0092B-C50C-407E-A947-70E740481C1C}">
+                          <a14:useLocalDpi xmlns:a14="http://schemas.microsoft.com/office/drawing/2010/main" val="0"/>
+                        </a:ext>
+                      </a:extLst>
+                    </a:blip>
+                    <a:stretch>
+                      <a:fillRect/>
+                    </a:stretch>
+                  </pic:blipFill>
+                  <pic:spPr>
+                    <a:xfrm>
+                      <a:off x="0" y="0"/>
+                      <a:ext cx="2733928" cy="1330019"/>
+                    </a:xfrm>
+                    <a:prstGeom prst="rect">
+                      <a:avLst/>
+                    </a:prstGeom>
+                  </pic:spPr>
+                </pic:pic>
+              </a:graphicData>
+            </a:graphic>
+          </wp:inline>
+        </w:drawing>
+      </w:r>
+      <w:r>
+        <w:rPr>
+          <w:rFonts w:eastAsia="Courier New" w:cstheme="minorHAnsi"/>
+          <w:noProof/>
+        </w:rPr>
+        <w:drawing>
+          <wp:inline distT="0" distB="0" distL="0" distR="0" wp14:anchorId="69AE59F6" wp14:editId="1204E626">
+            <wp:extent cx="2721504" cy="1323975"/>
+            <wp:effectExtent l="0" t="0" r="3175" b="0"/>
+            <wp:docPr id="2" name="Picture 2" descr="Graphical user interface, application&#10;&#10;Description automatically generated"/>
+            <wp:cNvGraphicFramePr>
+              <a:graphicFrameLocks xmlns:a="http://schemas.openxmlformats.org/drawingml/2006/main" noChangeAspect="1"/>
+            </wp:cNvGraphicFramePr>
+            <a:graphic xmlns:a="http://schemas.openxmlformats.org/drawingml/2006/main">
+              <a:graphicData uri="http://schemas.openxmlformats.org/drawingml/2006/picture">
+                <pic:pic xmlns:pic="http://schemas.openxmlformats.org/drawingml/2006/picture">
+                  <pic:nvPicPr>
+                    <pic:cNvPr id="2" name="Picture 2" descr="Graphical user interface, application&#10;&#10;Description automatically generated"/>
+                    <pic:cNvPicPr/>
+                  </pic:nvPicPr>
+                  <pic:blipFill>
+                    <a:blip r:embed="rId13" cstate="print">
+                      <a:extLst>
+                        <a:ext uri="{28A0092B-C50C-407E-A947-70E740481C1C}">
+                          <a14:useLocalDpi xmlns:a14="http://schemas.microsoft.com/office/drawing/2010/main" val="0"/>
+                        </a:ext>
+                      </a:extLst>
+                    </a:blip>
+                    <a:stretch>
+                      <a:fillRect/>
+                    </a:stretch>
+                  </pic:blipFill>
+                  <pic:spPr>
+                    <a:xfrm>
+                      <a:off x="0" y="0"/>
+                      <a:ext cx="2754154" cy="1339859"/>
+                    </a:xfrm>
+                    <a:prstGeom prst="rect">
+                      <a:avLst/>
+                    </a:prstGeom>
+                  </pic:spPr>
+                </pic:pic>
+              </a:graphicData>
+            </a:graphic>
+          </wp:inline>
+        </w:drawing>
+      </w:r>
+      <w:r>
+        <w:rPr>
+          <w:rFonts w:eastAsia="Courier New" w:cstheme="minorHAnsi"/>
+        </w:rPr>
+        <w:br/>
       </w:r>
     </w:p>
     <w:p>
@@ -1517,19 +1948,192 @@
           <w:rFonts w:eastAsia="Courier New" w:cstheme="minorHAnsi"/>
         </w:rPr>
       </w:pPr>
-      <w:r>
-        <w:rPr>
-          <w:rFonts w:eastAsia="Courier New" w:cstheme="minorHAnsi"/>
-          <w:b/>
-          <w:bCs/>
-        </w:rPr>
-        <w:t xml:space="preserve">Shop Vertical Scrolling List:  </w:t>
-      </w:r>
-      <w:r>
-        <w:rPr>
-          <w:rFonts w:eastAsia="Courier New" w:cstheme="minorHAnsi"/>
-        </w:rPr>
-        <w:t>Added a vertically scrolling list that can contain lots of shop entries.  Just tested the functionality, this will be removed when we start using the CBS scrolling battle / item store options later.</w:t>
+      <w:proofErr w:type="spellStart"/>
+      <w:r>
+        <w:rPr>
+          <w:rFonts w:eastAsia="Courier New" w:cstheme="minorHAnsi"/>
+          <w:b/>
+          <w:bCs/>
+        </w:rPr>
+        <w:t>PlayerCam</w:t>
+      </w:r>
+      <w:proofErr w:type="spellEnd"/>
+      <w:r>
+        <w:rPr>
+          <w:rFonts w:eastAsia="Courier New" w:cstheme="minorHAnsi"/>
+          <w:b/>
+          <w:bCs/>
+        </w:rPr>
+        <w:t xml:space="preserve"> + </w:t>
+      </w:r>
+      <w:proofErr w:type="spellStart"/>
+      <w:r>
+        <w:rPr>
+          <w:rFonts w:eastAsia="Courier New" w:cstheme="minorHAnsi"/>
+          <w:b/>
+          <w:bCs/>
+        </w:rPr>
+        <w:t>UIBillboard.cs</w:t>
+      </w:r>
+      <w:proofErr w:type="spellEnd"/>
+      <w:r>
+        <w:rPr>
+          <w:rFonts w:eastAsia="Courier New" w:cstheme="minorHAnsi"/>
+          <w:b/>
+          <w:bCs/>
+        </w:rPr>
+        <w:t xml:space="preserve">:  </w:t>
+      </w:r>
+      <w:r>
+        <w:rPr>
+          <w:rFonts w:eastAsia="Courier New" w:cstheme="minorHAnsi"/>
+        </w:rPr>
+        <w:t xml:space="preserve">Attached a </w:t>
+      </w:r>
+      <w:proofErr w:type="spellStart"/>
+      <w:r>
+        <w:rPr>
+          <w:rFonts w:eastAsia="Courier New" w:cstheme="minorHAnsi"/>
+        </w:rPr>
+        <w:t>playerCam</w:t>
+      </w:r>
+      <w:proofErr w:type="spellEnd"/>
+      <w:r>
+        <w:rPr>
+          <w:rFonts w:eastAsia="Courier New" w:cstheme="minorHAnsi"/>
+        </w:rPr>
+        <w:t xml:space="preserve"> to the </w:t>
+      </w:r>
+      <w:proofErr w:type="spellStart"/>
+      <w:r>
+        <w:rPr>
+          <w:rFonts w:eastAsia="Courier New" w:cstheme="minorHAnsi"/>
+        </w:rPr>
+        <w:t>ShipVulcan</w:t>
+      </w:r>
+      <w:proofErr w:type="spellEnd"/>
+      <w:r>
+        <w:rPr>
+          <w:rFonts w:eastAsia="Courier New" w:cstheme="minorHAnsi"/>
+        </w:rPr>
+        <w:t xml:space="preserve"> prefab.  </w:t>
+      </w:r>
+      <w:proofErr w:type="spellStart"/>
+      <w:r>
+        <w:rPr>
+          <w:rFonts w:eastAsia="Courier New" w:cstheme="minorHAnsi"/>
+        </w:rPr>
+        <w:t>ShipVulcan</w:t>
+      </w:r>
+      <w:proofErr w:type="spellEnd"/>
+      <w:r>
+        <w:rPr>
+          <w:rFonts w:eastAsia="Courier New" w:cstheme="minorHAnsi"/>
+        </w:rPr>
+        <w:t xml:space="preserve"> will eventually just be </w:t>
+      </w:r>
+      <w:proofErr w:type="spellStart"/>
+      <w:r>
+        <w:rPr>
+          <w:rFonts w:eastAsia="Courier New" w:cstheme="minorHAnsi"/>
+        </w:rPr>
+        <w:t>PlayerShip</w:t>
+      </w:r>
+      <w:proofErr w:type="spellEnd"/>
+      <w:r>
+        <w:rPr>
+          <w:rFonts w:eastAsia="Courier New" w:cstheme="minorHAnsi"/>
+        </w:rPr>
+        <w:t xml:space="preserve"> and will have ALL models attached to it which can be individually activated with a simple ACTIVE flag from a list of available ship models (is this a good idea?  Research any associated memory costs / cheaters unlocking it (perhaps encrypt the list + obfuscate the code))</w:t>
+      </w:r>
+      <w:r>
+        <w:rPr>
+          <w:rFonts w:eastAsia="Courier New" w:cstheme="minorHAnsi"/>
+        </w:rPr>
+        <w:br/>
+      </w:r>
+      <w:r>
+        <w:rPr>
+          <w:rFonts w:eastAsia="Courier New" w:cstheme="minorHAnsi"/>
+        </w:rPr>
+        <w:br/>
+        <w:t xml:space="preserve">The </w:t>
+      </w:r>
+      <w:proofErr w:type="spellStart"/>
+      <w:r>
+        <w:rPr>
+          <w:rFonts w:eastAsia="Courier New" w:cstheme="minorHAnsi"/>
+        </w:rPr>
+        <w:t>UIBillboard</w:t>
+      </w:r>
+      <w:proofErr w:type="spellEnd"/>
+      <w:r>
+        <w:rPr>
+          <w:rFonts w:eastAsia="Courier New" w:cstheme="minorHAnsi"/>
+        </w:rPr>
+        <w:t xml:space="preserve"> has been modified to check for this camera using its “</w:t>
+      </w:r>
+      <w:proofErr w:type="spellStart"/>
+      <w:r>
+        <w:rPr>
+          <w:rFonts w:eastAsia="Courier New" w:cstheme="minorHAnsi"/>
+        </w:rPr>
+        <w:t>PlayerCamera</w:t>
+      </w:r>
+      <w:proofErr w:type="spellEnd"/>
+      <w:r>
+        <w:rPr>
+          <w:rFonts w:eastAsia="Courier New" w:cstheme="minorHAnsi"/>
+        </w:rPr>
+        <w:t xml:space="preserve">” tag, and if it cannot find it, it will default to the </w:t>
+      </w:r>
+      <w:proofErr w:type="spellStart"/>
+      <w:r>
+        <w:rPr>
+          <w:rFonts w:eastAsia="Courier New" w:cstheme="minorHAnsi"/>
+        </w:rPr>
+        <w:t>MainCamera</w:t>
+      </w:r>
+      <w:proofErr w:type="spellEnd"/>
+      <w:r>
+        <w:rPr>
+          <w:rFonts w:eastAsia="Courier New" w:cstheme="minorHAnsi"/>
+        </w:rPr>
+        <w:t xml:space="preserve"> which hasn’t been removed as it has the Audio Listener attached to it.  Removed the </w:t>
+      </w:r>
+      <w:proofErr w:type="spellStart"/>
+      <w:r>
+        <w:rPr>
+          <w:rFonts w:eastAsia="Courier New" w:cstheme="minorHAnsi"/>
+        </w:rPr>
+        <w:t>AudioListener</w:t>
+      </w:r>
+      <w:proofErr w:type="spellEnd"/>
+      <w:r>
+        <w:rPr>
+          <w:rFonts w:eastAsia="Courier New" w:cstheme="minorHAnsi"/>
+        </w:rPr>
+        <w:t xml:space="preserve"> from the </w:t>
+      </w:r>
+      <w:proofErr w:type="spellStart"/>
+      <w:r>
+        <w:rPr>
+          <w:rFonts w:eastAsia="Courier New" w:cstheme="minorHAnsi"/>
+        </w:rPr>
+        <w:t>PlayerCam</w:t>
+      </w:r>
+      <w:proofErr w:type="spellEnd"/>
+      <w:r>
+        <w:rPr>
+          <w:rFonts w:eastAsia="Courier New" w:cstheme="minorHAnsi"/>
+        </w:rPr>
+        <w:t>.</w:t>
+      </w:r>
+      <w:r>
+        <w:rPr>
+          <w:rFonts w:eastAsia="Courier New" w:cstheme="minorHAnsi"/>
+        </w:rPr>
+        <w:br/>
       </w:r>
     </w:p>
     <w:p>
@@ -1550,38 +2154,188 @@
           <w:b/>
           <w:bCs/>
         </w:rPr>
-        <w:t>Tank Renderers:</w:t>
-      </w:r>
-      <w:r>
-        <w:rPr>
-          <w:rFonts w:eastAsia="Courier New" w:cstheme="minorHAnsi"/>
-        </w:rPr>
-        <w:t xml:space="preserve">  When you want to an object to represent the team colours for the tanks / spaceships, you need to add their primitive shape to the Renderers list which is located on the Player script?  </w:t>
-      </w:r>
-      <w:r>
-        <w:rPr>
-          <w:rFonts w:eastAsia="Courier New" w:cstheme="minorHAnsi"/>
-        </w:rPr>
-        <w:sym w:font="Wingdings" w:char="F0DF"/>
-      </w:r>
-      <w:r>
-        <w:rPr>
-          <w:rFonts w:eastAsia="Courier New" w:cstheme="minorHAnsi"/>
-        </w:rPr>
-        <w:t xml:space="preserve">  check this, not sure.   Only objects added to the Renderer list will be turned into the corresponding team colours.  For SG we’ll need to just have a semi-circle or something similar below the player object so that we don’t mess with the models themselves.</w:t>
-      </w:r>
-      <w:r>
-        <w:rPr>
-          <w:rFonts w:eastAsia="Courier New" w:cstheme="minorHAnsi"/>
-        </w:rPr>
-        <w:br/>
-      </w:r>
-      <w:r>
-        <w:rPr>
-          <w:rFonts w:eastAsia="Courier New" w:cstheme="minorHAnsi"/>
-        </w:rPr>
-        <w:br/>
-        <w:t>UPDATE:  Added a sprite image below player now that shows a default yellow colour.  Replace this later to an ellipse primitive that can be rendered in team colours.  Won’t work on the Quad for some reason as it seems to reorientate it too.  Perhaps a misconfiguration with the turret rotation I was messing with earlier.  Look into this again later.</w:t>
+        <w:lastRenderedPageBreak/>
+        <w:t xml:space="preserve">Disabled </w:t>
+      </w:r>
+      <w:proofErr w:type="spellStart"/>
+      <w:r>
+        <w:rPr>
+          <w:rFonts w:eastAsia="Courier New" w:cstheme="minorHAnsi"/>
+          <w:b/>
+          <w:bCs/>
+        </w:rPr>
+        <w:t>ReceiptValidator.cs</w:t>
+      </w:r>
+      <w:proofErr w:type="spellEnd"/>
+      <w:r>
+        <w:rPr>
+          <w:rFonts w:eastAsia="Courier New" w:cstheme="minorHAnsi"/>
+          <w:b/>
+          <w:bCs/>
+        </w:rPr>
+        <w:t xml:space="preserve">:  </w:t>
+      </w:r>
+      <w:r>
+        <w:rPr>
+          <w:rFonts w:eastAsia="Courier New" w:cstheme="minorHAnsi"/>
+        </w:rPr>
+        <w:t xml:space="preserve">To allow the program to be built I have had to disable the </w:t>
+      </w:r>
+      <w:proofErr w:type="spellStart"/>
+      <w:r>
+        <w:rPr>
+          <w:rFonts w:eastAsia="Courier New" w:cstheme="minorHAnsi"/>
+        </w:rPr>
+        <w:t>ReceiptValidator</w:t>
+      </w:r>
+      <w:proofErr w:type="spellEnd"/>
+      <w:r>
+        <w:rPr>
+          <w:rFonts w:eastAsia="Courier New" w:cstheme="minorHAnsi"/>
+        </w:rPr>
+        <w:t xml:space="preserve"> script.  We can enable this later once we link the app with Google / Apple.  Just without these App IDs, it’s throwing a null exception which prevents the program from being run.  I have simply commented out the following line (88) in the Initialize() function to achieve this.</w:t>
+      </w:r>
+      <w:r>
+        <w:rPr>
+          <w:rFonts w:eastAsia="Courier New" w:cstheme="minorHAnsi"/>
+        </w:rPr>
+        <w:br/>
+      </w:r>
+      <w:r>
+        <w:rPr>
+          <w:rFonts w:eastAsia="Courier New" w:cstheme="minorHAnsi"/>
+        </w:rPr>
+        <w:br/>
+      </w:r>
+      <w:proofErr w:type="spellStart"/>
+      <w:r>
+        <w:rPr>
+          <w:rFonts w:eastAsia="Courier New" w:cstheme="minorHAnsi"/>
+          <w:b/>
+          <w:bCs/>
+          <w:sz w:val="18"/>
+          <w:szCs w:val="18"/>
+          <w:highlight w:val="yellow"/>
+        </w:rPr>
+        <w:t>localValidator</w:t>
+      </w:r>
+      <w:proofErr w:type="spellEnd"/>
+      <w:r>
+        <w:rPr>
+          <w:rFonts w:eastAsia="Courier New" w:cstheme="minorHAnsi"/>
+          <w:b/>
+          <w:bCs/>
+          <w:sz w:val="18"/>
+          <w:szCs w:val="18"/>
+          <w:highlight w:val="yellow"/>
+        </w:rPr>
+        <w:t xml:space="preserve"> = new </w:t>
+      </w:r>
+      <w:proofErr w:type="spellStart"/>
+      <w:r>
+        <w:rPr>
+          <w:rFonts w:eastAsia="Courier New" w:cstheme="minorHAnsi"/>
+          <w:b/>
+          <w:bCs/>
+          <w:sz w:val="18"/>
+          <w:szCs w:val="18"/>
+          <w:highlight w:val="yellow"/>
+        </w:rPr>
+        <w:t>CrossPlatformValidator</w:t>
+      </w:r>
+      <w:proofErr w:type="spellEnd"/>
+      <w:r>
+        <w:rPr>
+          <w:rFonts w:eastAsia="Courier New" w:cstheme="minorHAnsi"/>
+          <w:b/>
+          <w:bCs/>
+          <w:sz w:val="18"/>
+          <w:szCs w:val="18"/>
+          <w:highlight w:val="yellow"/>
+        </w:rPr>
+        <w:t>(</w:t>
+      </w:r>
+      <w:proofErr w:type="spellStart"/>
+      <w:r>
+        <w:rPr>
+          <w:rFonts w:eastAsia="Courier New" w:cstheme="minorHAnsi"/>
+          <w:b/>
+          <w:bCs/>
+          <w:sz w:val="18"/>
+          <w:szCs w:val="18"/>
+          <w:highlight w:val="yellow"/>
+        </w:rPr>
+        <w:t>GooglePlayTangle.Data</w:t>
+      </w:r>
+      <w:proofErr w:type="spellEnd"/>
+      <w:r>
+        <w:rPr>
+          <w:rFonts w:eastAsia="Courier New" w:cstheme="minorHAnsi"/>
+          <w:b/>
+          <w:bCs/>
+          <w:sz w:val="18"/>
+          <w:szCs w:val="18"/>
+          <w:highlight w:val="yellow"/>
+        </w:rPr>
+        <w:t xml:space="preserve">(), </w:t>
+      </w:r>
+      <w:proofErr w:type="spellStart"/>
+      <w:r>
+        <w:rPr>
+          <w:rFonts w:eastAsia="Courier New" w:cstheme="minorHAnsi"/>
+          <w:b/>
+          <w:bCs/>
+          <w:sz w:val="18"/>
+          <w:szCs w:val="18"/>
+          <w:highlight w:val="yellow"/>
+        </w:rPr>
+        <w:t>AppleTangle.Data</w:t>
+      </w:r>
+      <w:proofErr w:type="spellEnd"/>
+      <w:r>
+        <w:rPr>
+          <w:rFonts w:eastAsia="Courier New" w:cstheme="minorHAnsi"/>
+          <w:b/>
+          <w:bCs/>
+          <w:sz w:val="18"/>
+          <w:szCs w:val="18"/>
+          <w:highlight w:val="yellow"/>
+        </w:rPr>
+        <w:t xml:space="preserve">(), </w:t>
+      </w:r>
+      <w:proofErr w:type="spellStart"/>
+      <w:r>
+        <w:rPr>
+          <w:rFonts w:eastAsia="Courier New" w:cstheme="minorHAnsi"/>
+          <w:b/>
+          <w:bCs/>
+          <w:sz w:val="18"/>
+          <w:szCs w:val="18"/>
+          <w:highlight w:val="yellow"/>
+        </w:rPr>
+        <w:t>Application.identifier</w:t>
+      </w:r>
+      <w:proofErr w:type="spellEnd"/>
+      <w:r>
+        <w:rPr>
+          <w:rFonts w:eastAsia="Courier New" w:cstheme="minorHAnsi"/>
+          <w:b/>
+          <w:bCs/>
+          <w:sz w:val="18"/>
+          <w:szCs w:val="18"/>
+          <w:highlight w:val="yellow"/>
+        </w:rPr>
+        <w:t>);</w:t>
+      </w:r>
+      <w:r>
+        <w:rPr>
+          <w:rFonts w:eastAsia="Courier New" w:cstheme="minorHAnsi"/>
+          <w:b/>
+          <w:bCs/>
+          <w:sz w:val="18"/>
+          <w:szCs w:val="18"/>
+        </w:rPr>
+        <w:br/>
       </w:r>
     </w:p>
     <w:p>
@@ -1602,13 +2356,275 @@
           <w:b/>
           <w:bCs/>
         </w:rPr>
-        <w:t xml:space="preserve">Spaceship Model Added:  </w:t>
-      </w:r>
-      <w:r>
-        <w:rPr>
-          <w:rFonts w:eastAsia="Courier New" w:cstheme="minorHAnsi"/>
-        </w:rPr>
-        <w:t>Added the first SG spaceship Robocorps Vulcan to the game.  Had to add point light to the prefab.  Duplicated the tank prefab and changed the model.   In the process of editing the movement properties and removing (repurposing) the turret rotation/look method.</w:t>
+        <w:t>Player Controls</w:t>
+      </w:r>
+      <w:r>
+        <w:rPr>
+          <w:rFonts w:eastAsia="Courier New" w:cstheme="minorHAnsi"/>
+          <w:b/>
+          <w:bCs/>
+        </w:rPr>
+        <w:t xml:space="preserve"> (</w:t>
+      </w:r>
+      <w:proofErr w:type="spellStart"/>
+      <w:r>
+        <w:rPr>
+          <w:rFonts w:eastAsia="Courier New" w:cstheme="minorHAnsi"/>
+          <w:b/>
+          <w:bCs/>
+        </w:rPr>
+        <w:t>Player.cs</w:t>
+      </w:r>
+      <w:proofErr w:type="spellEnd"/>
+      <w:r>
+        <w:rPr>
+          <w:rFonts w:eastAsia="Courier New" w:cstheme="minorHAnsi"/>
+          <w:b/>
+          <w:bCs/>
+        </w:rPr>
+        <w:t xml:space="preserve">):  </w:t>
+      </w:r>
+      <w:r>
+        <w:rPr>
+          <w:rFonts w:eastAsia="Courier New" w:cstheme="minorHAnsi"/>
+        </w:rPr>
+        <w:t>I have amended the controls so that the player ship now moves and strafes off the left stick + WASD, and the rotation is handled by the right stick + mouse position.  I h</w:t>
+      </w:r>
+      <w:r>
+        <w:rPr>
+          <w:rFonts w:eastAsia="Courier New" w:cstheme="minorHAnsi"/>
+        </w:rPr>
+        <w:t xml:space="preserve">ave attempted to remove the </w:t>
+      </w:r>
+      <w:proofErr w:type="spellStart"/>
+      <w:r>
+        <w:rPr>
+          <w:rFonts w:eastAsia="Courier New" w:cstheme="minorHAnsi"/>
+        </w:rPr>
+        <w:t>AimIndicator</w:t>
+      </w:r>
+      <w:proofErr w:type="spellEnd"/>
+      <w:r>
+        <w:rPr>
+          <w:rFonts w:eastAsia="Courier New" w:cstheme="minorHAnsi"/>
+        </w:rPr>
+        <w:t xml:space="preserve"> from the mouse position but it’s proving difficult.</w:t>
+      </w:r>
+      <w:r>
+        <w:rPr>
+          <w:rFonts w:eastAsia="Courier New" w:cstheme="minorHAnsi"/>
+        </w:rPr>
+        <w:br/>
+      </w:r>
+      <w:r>
+        <w:rPr>
+          <w:rFonts w:eastAsia="Courier New" w:cstheme="minorHAnsi"/>
+        </w:rPr>
+        <w:br/>
+        <w:t>Created a small sample video showcasing the first draft movement style.  Comes with various sliders for rotation and movement including accel/</w:t>
+      </w:r>
+      <w:proofErr w:type="spellStart"/>
+      <w:r>
+        <w:rPr>
+          <w:rFonts w:eastAsia="Courier New" w:cstheme="minorHAnsi"/>
+        </w:rPr>
+        <w:t>decel</w:t>
+      </w:r>
+      <w:proofErr w:type="spellEnd"/>
+      <w:r>
+        <w:rPr>
+          <w:rFonts w:eastAsia="Courier New" w:cstheme="minorHAnsi"/>
+        </w:rPr>
+        <w:t xml:space="preserve"> modifiers and dampeners.  A lot of customisations can be had here.  May release this to BETA TESTERS to fiddle with and get some feedback, would have to make a test menu though.</w:t>
+      </w:r>
+      <w:r>
+        <w:rPr>
+          <w:rFonts w:eastAsia="Courier New" w:cstheme="minorHAnsi"/>
+        </w:rPr>
+        <w:t xml:space="preserve"> </w:t>
+      </w:r>
+      <w:r>
+        <w:rPr>
+          <w:rFonts w:eastAsia="Courier New" w:cstheme="minorHAnsi"/>
+        </w:rPr>
+        <w:br/>
+      </w:r>
+      <w:r>
+        <w:rPr>
+          <w:rFonts w:eastAsia="Courier New" w:cstheme="minorHAnsi"/>
+        </w:rPr>
+        <w:br/>
+      </w:r>
+      <w:r>
+        <w:rPr>
+          <w:rFonts w:eastAsia="Courier New" w:cstheme="minorHAnsi"/>
+          <w:b/>
+          <w:bCs/>
+        </w:rPr>
+        <w:t>Video</w:t>
+      </w:r>
+      <w:r>
+        <w:rPr>
+          <w:rFonts w:eastAsia="Courier New" w:cstheme="minorHAnsi"/>
+        </w:rPr>
+        <w:t xml:space="preserve">:  </w:t>
+      </w:r>
+      <w:r>
+        <w:rPr>
+          <w:rFonts w:eastAsia="Courier New" w:cstheme="minorHAnsi"/>
+        </w:rPr>
+        <w:t>Control Example 1 - Arcade Style - Optional Drag and Drift - Very Mouse Intensive (lots of lifting and readjusting dep</w:t>
+      </w:r>
+      <w:r>
+        <w:rPr>
+          <w:rFonts w:eastAsia="Courier New" w:cstheme="minorHAnsi"/>
+        </w:rPr>
+        <w:t>e</w:t>
+      </w:r>
+      <w:r>
+        <w:rPr>
+          <w:rFonts w:eastAsia="Courier New" w:cstheme="minorHAnsi"/>
+        </w:rPr>
+        <w:t>n</w:t>
+      </w:r>
+      <w:r>
+        <w:rPr>
+          <w:rFonts w:eastAsia="Courier New" w:cstheme="minorHAnsi"/>
+        </w:rPr>
+        <w:t>d</w:t>
+      </w:r>
+      <w:r>
+        <w:rPr>
+          <w:rFonts w:eastAsia="Courier New" w:cstheme="minorHAnsi"/>
+        </w:rPr>
+        <w:t>ing on sensitivity).mp4</w:t>
+      </w:r>
+      <w:r>
+        <w:rPr>
+          <w:rFonts w:eastAsia="Courier New" w:cstheme="minorHAnsi"/>
+        </w:rPr>
+        <w:br/>
+      </w:r>
+      <w:r>
+        <w:rPr>
+          <w:rFonts w:eastAsia="Courier New" w:cstheme="minorHAnsi"/>
+        </w:rPr>
+        <w:br/>
+      </w:r>
+      <w:r>
+        <w:rPr>
+          <w:rFonts w:eastAsia="Courier New" w:cstheme="minorHAnsi"/>
+          <w:b/>
+          <w:bCs/>
+        </w:rPr>
+        <w:t>Location</w:t>
+      </w:r>
+      <w:r>
+        <w:rPr>
+          <w:rFonts w:eastAsia="Courier New" w:cstheme="minorHAnsi"/>
+        </w:rPr>
+        <w:t xml:space="preserve">:  </w:t>
+      </w:r>
+      <w:r>
+        <w:rPr>
+          <w:rFonts w:eastAsia="Courier New" w:cstheme="minorHAnsi"/>
+        </w:rPr>
+        <w:t>E:\1 - MUST KEEP\1. - Games Dev\Space Guardians\Videos\progress vids\080323 - SG multiplayer - First control sample</w:t>
+      </w:r>
+      <w:r>
+        <w:rPr>
+          <w:rFonts w:eastAsia="Courier New" w:cstheme="minorHAnsi"/>
+        </w:rPr>
+        <w:br/>
+      </w:r>
+      <w:r>
+        <w:rPr>
+          <w:rFonts w:eastAsia="Courier New" w:cstheme="minorHAnsi"/>
+        </w:rPr>
+        <w:br/>
+      </w:r>
+      <w:r>
+        <w:rPr>
+          <w:rFonts w:eastAsia="Courier New" w:cstheme="minorHAnsi"/>
+          <w:b/>
+          <w:bCs/>
+        </w:rPr>
+        <w:t>RECOMMENDED SETTINGS (need a lot of tuning though)</w:t>
+      </w:r>
+      <w:r>
+        <w:rPr>
+          <w:rFonts w:eastAsia="Courier New" w:cstheme="minorHAnsi"/>
+        </w:rPr>
+        <w:br/>
+      </w:r>
+      <w:r>
+        <w:rPr>
+          <w:noProof/>
+        </w:rPr>
+        <w:drawing>
+          <wp:inline distT="0" distB="0" distL="0" distR="0" wp14:anchorId="560ACD74" wp14:editId="316A4DC1">
+            <wp:extent cx="3638550" cy="3494233"/>
+            <wp:effectExtent l="0" t="0" r="0" b="0"/>
+            <wp:docPr id="3" name="Picture 3" descr="Text&#10;&#10;Description automatically generated"/>
+            <wp:cNvGraphicFramePr>
+              <a:graphicFrameLocks xmlns:a="http://schemas.openxmlformats.org/drawingml/2006/main" noChangeAspect="1"/>
+            </wp:cNvGraphicFramePr>
+            <a:graphic xmlns:a="http://schemas.openxmlformats.org/drawingml/2006/main">
+              <a:graphicData uri="http://schemas.openxmlformats.org/drawingml/2006/picture">
+                <pic:pic xmlns:pic="http://schemas.openxmlformats.org/drawingml/2006/picture">
+                  <pic:nvPicPr>
+                    <pic:cNvPr id="3" name="Picture 3" descr="Text&#10;&#10;Description automatically generated"/>
+                    <pic:cNvPicPr>
+                      <a:picLocks noChangeAspect="1" noChangeArrowheads="1"/>
+                    </pic:cNvPicPr>
+                  </pic:nvPicPr>
+                  <pic:blipFill>
+                    <a:blip r:embed="rId14">
+                      <a:extLst>
+                        <a:ext uri="{28A0092B-C50C-407E-A947-70E740481C1C}">
+                          <a14:useLocalDpi xmlns:a14="http://schemas.microsoft.com/office/drawing/2010/main" val="0"/>
+                        </a:ext>
+                      </a:extLst>
+                    </a:blip>
+                    <a:srcRect/>
+                    <a:stretch>
+                      <a:fillRect/>
+                    </a:stretch>
+                  </pic:blipFill>
+                  <pic:spPr bwMode="auto">
+                    <a:xfrm>
+                      <a:off x="0" y="0"/>
+                      <a:ext cx="3646064" cy="3501449"/>
+                    </a:xfrm>
+                    <a:prstGeom prst="rect">
+                      <a:avLst/>
+                    </a:prstGeom>
+                    <a:noFill/>
+                    <a:ln>
+                      <a:noFill/>
+                    </a:ln>
+                  </pic:spPr>
+                </pic:pic>
+              </a:graphicData>
+            </a:graphic>
+          </wp:inline>
+        </w:drawing>
+      </w:r>
+      <w:r>
+        <w:rPr>
+          <w:rFonts w:eastAsia="Courier New" w:cstheme="minorHAnsi"/>
+          <w:b/>
+          <w:bCs/>
+        </w:rPr>
+        <w:br/>
+      </w:r>
+      <w:r>
+        <w:rPr>
+          <w:rFonts w:eastAsia="Courier New" w:cstheme="minorHAnsi"/>
+          <w:b/>
+          <w:bCs/>
+        </w:rPr>
+        <w:br/>
       </w:r>
     </w:p>
     <w:p>
@@ -1623,6 +2639,573 @@
           <w:rFonts w:eastAsia="Courier New" w:cstheme="minorHAnsi"/>
         </w:rPr>
       </w:pPr>
+      <w:proofErr w:type="spellStart"/>
+      <w:r>
+        <w:rPr>
+          <w:rFonts w:eastAsia="Courier New" w:cstheme="minorHAnsi"/>
+          <w:b/>
+          <w:bCs/>
+        </w:rPr>
+        <w:t>RotateShip</w:t>
+      </w:r>
+      <w:proofErr w:type="spellEnd"/>
+      <w:r>
+        <w:rPr>
+          <w:rFonts w:eastAsia="Courier New" w:cstheme="minorHAnsi"/>
+          <w:b/>
+          <w:bCs/>
+        </w:rPr>
+        <w:t xml:space="preserve">() and RotateShip2() Functions:  </w:t>
+      </w:r>
+      <w:r>
+        <w:rPr>
+          <w:rFonts w:eastAsia="Courier New" w:cstheme="minorHAnsi"/>
+        </w:rPr>
+        <w:t xml:space="preserve">Made 2 for now, first one attempts to rotate the ship to the </w:t>
+      </w:r>
+      <w:proofErr w:type="spellStart"/>
+      <w:r>
+        <w:rPr>
+          <w:rFonts w:eastAsia="Courier New" w:cstheme="minorHAnsi"/>
+        </w:rPr>
+        <w:t>thumbstick</w:t>
+      </w:r>
+      <w:proofErr w:type="spellEnd"/>
+      <w:r>
+        <w:rPr>
+          <w:rFonts w:eastAsia="Courier New" w:cstheme="minorHAnsi"/>
+        </w:rPr>
+        <w:t xml:space="preserve"> position.  Handy for the mobile, terrible for the PC.  Would need work to stop it being able rotate 180 by moving the mouse position behind the ship.   This makes an </w:t>
+      </w:r>
+      <w:r>
+        <w:rPr>
+          <w:rFonts w:eastAsia="Courier New" w:cstheme="minorHAnsi"/>
+        </w:rPr>
+        <w:lastRenderedPageBreak/>
+        <w:t xml:space="preserve">awkward movement scenario when moving the mouse north of the ship again.  Also, the </w:t>
+      </w:r>
+      <w:proofErr w:type="spellStart"/>
+      <w:r>
+        <w:rPr>
+          <w:rFonts w:eastAsia="Courier New" w:cstheme="minorHAnsi"/>
+        </w:rPr>
+        <w:t>thumbstick</w:t>
+      </w:r>
+      <w:proofErr w:type="spellEnd"/>
+      <w:r>
+        <w:rPr>
+          <w:rFonts w:eastAsia="Courier New" w:cstheme="minorHAnsi"/>
+        </w:rPr>
+        <w:t xml:space="preserve"> representation would need to be modified to represent the look direction accurately.</w:t>
+      </w:r>
+      <w:r>
+        <w:rPr>
+          <w:rFonts w:eastAsia="Courier New" w:cstheme="minorHAnsi"/>
+        </w:rPr>
+        <w:br/>
+      </w:r>
+      <w:r>
+        <w:rPr>
+          <w:rFonts w:eastAsia="Courier New" w:cstheme="minorHAnsi"/>
+        </w:rPr>
+        <w:br/>
+        <w:t xml:space="preserve">RotateShip2() is the current version I’ve been working on, this uses: </w:t>
+      </w:r>
+      <w:r>
+        <w:rPr>
+          <w:rFonts w:eastAsia="Courier New" w:cstheme="minorHAnsi"/>
+        </w:rPr>
+        <w:br/>
+      </w:r>
+      <w:r>
+        <w:rPr>
+          <w:rFonts w:eastAsia="Courier New" w:cstheme="minorHAnsi"/>
+        </w:rPr>
+        <w:br/>
+      </w:r>
+      <w:r>
+        <w:rPr>
+          <w:noProof/>
+        </w:rPr>
+        <w:drawing>
+          <wp:inline distT="0" distB="0" distL="0" distR="0" wp14:anchorId="4E666412" wp14:editId="1B6B6EB3">
+            <wp:extent cx="5731510" cy="195580"/>
+            <wp:effectExtent l="0" t="0" r="2540" b="0"/>
+            <wp:docPr id="5" name="Picture 5"/>
+            <wp:cNvGraphicFramePr>
+              <a:graphicFrameLocks xmlns:a="http://schemas.openxmlformats.org/drawingml/2006/main" noChangeAspect="1"/>
+            </wp:cNvGraphicFramePr>
+            <a:graphic xmlns:a="http://schemas.openxmlformats.org/drawingml/2006/main">
+              <a:graphicData uri="http://schemas.openxmlformats.org/drawingml/2006/picture">
+                <pic:pic xmlns:pic="http://schemas.openxmlformats.org/drawingml/2006/picture">
+                  <pic:nvPicPr>
+                    <pic:cNvPr id="1" name=""/>
+                    <pic:cNvPicPr/>
+                  </pic:nvPicPr>
+                  <pic:blipFill>
+                    <a:blip r:embed="rId15"/>
+                    <a:stretch>
+                      <a:fillRect/>
+                    </a:stretch>
+                  </pic:blipFill>
+                  <pic:spPr>
+                    <a:xfrm>
+                      <a:off x="0" y="0"/>
+                      <a:ext cx="5731510" cy="195580"/>
+                    </a:xfrm>
+                    <a:prstGeom prst="rect">
+                      <a:avLst/>
+                    </a:prstGeom>
+                  </pic:spPr>
+                </pic:pic>
+              </a:graphicData>
+            </a:graphic>
+          </wp:inline>
+        </w:drawing>
+      </w:r>
+      <w:r>
+        <w:rPr>
+          <w:rFonts w:eastAsia="Courier New" w:cstheme="minorHAnsi"/>
+        </w:rPr>
+        <w:br/>
+      </w:r>
+      <w:r>
+        <w:rPr>
+          <w:rFonts w:eastAsia="Courier New" w:cstheme="minorHAnsi"/>
+        </w:rPr>
+        <w:br/>
+        <w:t>to get the value of the movement in a float.  I’ve used a value to clamp the max input</w:t>
+      </w:r>
+      <w:r>
+        <w:rPr>
+          <w:rFonts w:eastAsia="Courier New" w:cstheme="minorHAnsi"/>
+        </w:rPr>
+        <w:t xml:space="preserve"> and added several other variables that can be used to manipulate and configure the rotation and other </w:t>
+      </w:r>
+      <w:r>
+        <w:rPr>
+          <w:rFonts w:eastAsia="Courier New" w:cstheme="minorHAnsi"/>
+          <w:noProof/>
+        </w:rPr>
+        <mc:AlternateContent>
+          <mc:Choice Requires="wps">
+            <w:drawing>
+              <wp:anchor distT="45720" distB="45720" distL="114300" distR="114300" simplePos="0" relativeHeight="251659264" behindDoc="0" locked="0" layoutInCell="1" allowOverlap="1" wp14:anchorId="64573A22" wp14:editId="46182A2E">
+                <wp:simplePos x="0" y="0"/>
+                <wp:positionH relativeFrom="margin">
+                  <wp:posOffset>142875</wp:posOffset>
+                </wp:positionH>
+                <wp:positionV relativeFrom="paragraph">
+                  <wp:posOffset>1609725</wp:posOffset>
+                </wp:positionV>
+                <wp:extent cx="5876925" cy="1404620"/>
+                <wp:effectExtent l="0" t="0" r="9525" b="0"/>
+                <wp:wrapSquare wrapText="bothSides"/>
+                <wp:docPr id="217" name="Text Box 2"/>
+                <wp:cNvGraphicFramePr>
+                  <a:graphicFrameLocks xmlns:a="http://schemas.openxmlformats.org/drawingml/2006/main"/>
+                </wp:cNvGraphicFramePr>
+                <a:graphic xmlns:a="http://schemas.openxmlformats.org/drawingml/2006/main">
+                  <a:graphicData uri="http://schemas.microsoft.com/office/word/2010/wordprocessingShape">
+                    <wps:wsp>
+                      <wps:cNvSpPr txBox="1">
+                        <a:spLocks noChangeArrowheads="1"/>
+                      </wps:cNvSpPr>
+                      <wps:spPr bwMode="auto">
+                        <a:xfrm>
+                          <a:off x="0" y="0"/>
+                          <a:ext cx="5876925" cy="1404620"/>
+                        </a:xfrm>
+                        <a:prstGeom prst="rect">
+                          <a:avLst/>
+                        </a:prstGeom>
+                        <a:solidFill>
+                          <a:srgbClr val="FFFFFF"/>
+                        </a:solidFill>
+                        <a:ln w="9525">
+                          <a:noFill/>
+                          <a:miter lim="800000"/>
+                          <a:headEnd/>
+                          <a:tailEnd/>
+                        </a:ln>
+                      </wps:spPr>
+                      <wps:txbx>
+                        <w:txbxContent>
+                          <w:p>
+                            <w:r>
+                              <w:rPr>
+                                <w:noProof/>
+                              </w:rPr>
+                              <w:drawing>
+                                <wp:inline distT="0" distB="0" distL="0" distR="0" wp14:anchorId="398815AE" wp14:editId="55D3AFCB">
+                                  <wp:extent cx="5685155" cy="2912745"/>
+                                  <wp:effectExtent l="0" t="0" r="0" b="1905"/>
+                                  <wp:docPr id="4" name="Picture 4" descr="Text&#10;&#10;Description automatically generated"/>
+                                  <wp:cNvGraphicFramePr>
+                                    <a:graphicFrameLocks xmlns:a="http://schemas.openxmlformats.org/drawingml/2006/main" noChangeAspect="1"/>
+                                  </wp:cNvGraphicFramePr>
+                                  <a:graphic xmlns:a="http://schemas.openxmlformats.org/drawingml/2006/main">
+                                    <a:graphicData uri="http://schemas.openxmlformats.org/drawingml/2006/picture">
+                                      <pic:pic xmlns:pic="http://schemas.openxmlformats.org/drawingml/2006/picture">
+                                        <pic:nvPicPr>
+                                          <pic:cNvPr id="4" name="Picture 4" descr="Text&#10;&#10;Description automatically generated"/>
+                                          <pic:cNvPicPr/>
+                                        </pic:nvPicPr>
+                                        <pic:blipFill>
+                                          <a:blip r:embed="rId16"/>
+                                          <a:stretch>
+                                            <a:fillRect/>
+                                          </a:stretch>
+                                        </pic:blipFill>
+                                        <pic:spPr>
+                                          <a:xfrm>
+                                            <a:off x="0" y="0"/>
+                                            <a:ext cx="5685155" cy="2912745"/>
+                                          </a:xfrm>
+                                          <a:prstGeom prst="rect">
+                                            <a:avLst/>
+                                          </a:prstGeom>
+                                        </pic:spPr>
+                                      </pic:pic>
+                                    </a:graphicData>
+                                  </a:graphic>
+                                </wp:inline>
+                              </w:drawing>
+                            </w:r>
+                            <w:r>
+                              <w:t xml:space="preserve"> </w:t>
+                            </w:r>
+                          </w:p>
+                        </w:txbxContent>
+                      </wps:txbx>
+                      <wps:bodyPr rot="0" vert="horz" wrap="square" lIns="91440" tIns="45720" rIns="91440" bIns="45720" anchor="t" anchorCtr="0">
+                        <a:spAutoFit/>
+                      </wps:bodyPr>
+                    </wps:wsp>
+                  </a:graphicData>
+                </a:graphic>
+                <wp14:sizeRelH relativeFrom="margin">
+                  <wp14:pctWidth>0</wp14:pctWidth>
+                </wp14:sizeRelH>
+                <wp14:sizeRelV relativeFrom="margin">
+                  <wp14:pctHeight>20000</wp14:pctHeight>
+                </wp14:sizeRelV>
+              </wp:anchor>
+            </w:drawing>
+          </mc:Choice>
+          <mc:Fallback>
+            <w:pict>
+              <v:shapetype w14:anchorId="64573A22" id="_x0000_t202" coordsize="21600,21600" o:spt="202" path="m,l,21600r21600,l21600,xe">
+                <v:stroke joinstyle="miter"/>
+                <v:path gradientshapeok="t" o:connecttype="rect"/>
+              </v:shapetype>
+              <v:shape id="Text Box 2" o:spid="_x0000_s1026" type="#_x0000_t202" style="position:absolute;left:0;text-align:left;margin-left:11.25pt;margin-top:126.75pt;width:462.75pt;height:110.6pt;z-index:251659264;visibility:visible;mso-wrap-style:square;mso-width-percent:0;mso-height-percent:200;mso-wrap-distance-left:9pt;mso-wrap-distance-top:3.6pt;mso-wrap-distance-right:9pt;mso-wrap-distance-bottom:3.6pt;mso-position-horizontal:absolute;mso-position-horizontal-relative:margin;mso-position-vertical:absolute;mso-position-vertical-relative:text;mso-width-percent:0;mso-height-percent:200;mso-width-relative:margin;mso-height-relative:margin;v-text-anchor:top" o:gfxdata="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" stroked="f">
+                <v:textbox style="mso-fit-shape-to-text:t">
+                  <w:txbxContent>
+                    <w:p>
+                      <w:r>
+                        <w:rPr>
+                          <w:noProof/>
+                        </w:rPr>
+                        <w:drawing>
+                          <wp:inline distT="0" distB="0" distL="0" distR="0" wp14:anchorId="398815AE" wp14:editId="55D3AFCB">
+                            <wp:extent cx="5685155" cy="2912745"/>
+                            <wp:effectExtent l="0" t="0" r="0" b="1905"/>
+                            <wp:docPr id="4" name="Picture 4" descr="Text&#10;&#10;Description automatically generated"/>
+                            <wp:cNvGraphicFramePr>
+                              <a:graphicFrameLocks xmlns:a="http://schemas.openxmlformats.org/drawingml/2006/main" noChangeAspect="1"/>
+                            </wp:cNvGraphicFramePr>
+                            <a:graphic xmlns:a="http://schemas.openxmlformats.org/drawingml/2006/main">
+                              <a:graphicData uri="http://schemas.openxmlformats.org/drawingml/2006/picture">
+                                <pic:pic xmlns:pic="http://schemas.openxmlformats.org/drawingml/2006/picture">
+                                  <pic:nvPicPr>
+                                    <pic:cNvPr id="4" name="Picture 4" descr="Text&#10;&#10;Description automatically generated"/>
+                                    <pic:cNvPicPr/>
+                                  </pic:nvPicPr>
+                                  <pic:blipFill>
+                                    <a:blip r:embed="rId16"/>
+                                    <a:stretch>
+                                      <a:fillRect/>
+                                    </a:stretch>
+                                  </pic:blipFill>
+                                  <pic:spPr>
+                                    <a:xfrm>
+                                      <a:off x="0" y="0"/>
+                                      <a:ext cx="5685155" cy="2912745"/>
+                                    </a:xfrm>
+                                    <a:prstGeom prst="rect">
+                                      <a:avLst/>
+                                    </a:prstGeom>
+                                  </pic:spPr>
+                                </pic:pic>
+                              </a:graphicData>
+                            </a:graphic>
+                          </wp:inline>
+                        </w:drawing>
+                      </w:r>
+                      <w:r>
+                        <w:t xml:space="preserve"> </w:t>
+                      </w:r>
+                    </w:p>
+                  </w:txbxContent>
+                </v:textbox>
+                <w10:wrap type="square" anchorx="margin"/>
+              </v:shape>
+            </w:pict>
+          </mc:Fallback>
+        </mc:AlternateContent>
+      </w:r>
+      <w:r>
+        <w:rPr>
+          <w:rFonts w:eastAsia="Courier New" w:cstheme="minorHAnsi"/>
+        </w:rPr>
+        <w:t>player movement attributes.   This needs more work as it seems a little clunky.</w:t>
+      </w:r>
+      <w:r>
+        <w:rPr>
+          <w:rFonts w:eastAsia="Courier New" w:cstheme="minorHAnsi"/>
+        </w:rPr>
+        <w:br/>
+      </w:r>
+    </w:p>
+    <w:p>
+      <w:pPr>
+        <w:pStyle w:val="ListParagraph"/>
+        <w:numPr>
+          <w:ilvl w:val="0"/>
+          <w:numId w:val="5"/>
+        </w:numPr>
+        <w:ind w:left="360"/>
+        <w:rPr>
+          <w:rFonts w:eastAsia="Courier New" w:cstheme="minorHAnsi"/>
+        </w:rPr>
+      </w:pPr>
+      <w:r>
+        <w:rPr>
+          <w:rFonts w:eastAsia="Courier New" w:cstheme="minorHAnsi"/>
+        </w:rPr>
+        <w:br/>
+      </w:r>
+    </w:p>
+    <w:p>
+      <w:pPr>
+        <w:rPr>
+          <w:rFonts w:eastAsia="Courier New" w:cstheme="minorHAnsi"/>
+        </w:rPr>
+      </w:pPr>
+    </w:p>
+    <w:p>
+      <w:pPr>
+        <w:rPr>
+          <w:rFonts w:eastAsia="Courier New" w:cstheme="minorHAnsi"/>
+        </w:rPr>
+      </w:pPr>
+      <w:r>
+        <w:rPr>
+          <w:rFonts w:eastAsia="Courier New" w:cstheme="minorHAnsi"/>
+        </w:rPr>
+        <w:t>-- v0.1.</w:t>
+      </w:r>
+      <w:r>
+        <w:rPr>
+          <w:rFonts w:eastAsia="Courier New" w:cstheme="minorHAnsi"/>
+        </w:rPr>
+        <w:t>2</w:t>
+      </w:r>
+      <w:r>
+        <w:rPr>
+          <w:rFonts w:eastAsia="Courier New" w:cstheme="minorHAnsi"/>
+        </w:rPr>
+        <w:t xml:space="preserve"> – </w:t>
+      </w:r>
+    </w:p>
+    <w:p>
+      <w:pPr>
+        <w:pStyle w:val="ListParagraph"/>
+        <w:numPr>
+          <w:ilvl w:val="0"/>
+          <w:numId w:val="5"/>
+        </w:numPr>
+        <w:ind w:left="360"/>
+        <w:rPr>
+          <w:rFonts w:eastAsia="Courier New" w:cstheme="minorHAnsi"/>
+        </w:rPr>
+      </w:pPr>
+      <w:r>
+        <w:rPr>
+          <w:rFonts w:eastAsia="Courier New" w:cstheme="minorHAnsi"/>
+          <w:b/>
+          <w:bCs/>
+        </w:rPr>
+        <w:t>Code:</w:t>
+      </w:r>
+      <w:r>
+        <w:rPr>
+          <w:rFonts w:eastAsia="Courier New" w:cstheme="minorHAnsi"/>
+        </w:rPr>
+        <w:t xml:space="preserve">  Had to roll back the project to the initial setup stage before CBS was implemented as there were issues with some of the MPT sounds.  They weren’t linked any more, couldn’t figure out to remedy it so just rolled back for now.  All is working again.</w:t>
+      </w:r>
+    </w:p>
+    <w:p>
+      <w:pPr>
+        <w:pStyle w:val="ListParagraph"/>
+        <w:numPr>
+          <w:ilvl w:val="0"/>
+          <w:numId w:val="5"/>
+        </w:numPr>
+        <w:ind w:left="360"/>
+        <w:rPr>
+          <w:rFonts w:eastAsia="Courier New" w:cstheme="minorHAnsi"/>
+        </w:rPr>
+      </w:pPr>
+      <w:r>
+        <w:rPr>
+          <w:rFonts w:eastAsia="Courier New" w:cstheme="minorHAnsi"/>
+          <w:b/>
+          <w:bCs/>
+        </w:rPr>
+        <w:t>New Tank:</w:t>
+      </w:r>
+      <w:r>
+        <w:rPr>
+          <w:rFonts w:eastAsia="Courier New" w:cstheme="minorHAnsi"/>
+        </w:rPr>
+        <w:t xml:space="preserve">  Successfully added new simple tank to the shop screen.  </w:t>
+      </w:r>
+    </w:p>
+    <w:p>
+      <w:pPr>
+        <w:pStyle w:val="ListParagraph"/>
+        <w:numPr>
+          <w:ilvl w:val="0"/>
+          <w:numId w:val="5"/>
+        </w:numPr>
+        <w:ind w:left="360"/>
+        <w:rPr>
+          <w:rFonts w:eastAsia="Courier New" w:cstheme="minorHAnsi"/>
+        </w:rPr>
+      </w:pPr>
+      <w:r>
+        <w:rPr>
+          <w:rFonts w:eastAsia="Courier New" w:cstheme="minorHAnsi"/>
+          <w:b/>
+          <w:bCs/>
+        </w:rPr>
+        <w:t xml:space="preserve">Shop Vertical Scrolling List:  </w:t>
+      </w:r>
+      <w:r>
+        <w:rPr>
+          <w:rFonts w:eastAsia="Courier New" w:cstheme="minorHAnsi"/>
+        </w:rPr>
+        <w:t>Added a vertically scrolling list that can contain lots of shop entries.  Just tested the functionality, this will be removed when we start using the CBS scrolling battle / item store options later.</w:t>
+      </w:r>
+    </w:p>
+    <w:p>
+      <w:pPr>
+        <w:pStyle w:val="ListParagraph"/>
+        <w:numPr>
+          <w:ilvl w:val="0"/>
+          <w:numId w:val="5"/>
+        </w:numPr>
+        <w:ind w:left="360"/>
+        <w:rPr>
+          <w:rFonts w:eastAsia="Courier New" w:cstheme="minorHAnsi"/>
+        </w:rPr>
+      </w:pPr>
+      <w:r>
+        <w:rPr>
+          <w:rFonts w:eastAsia="Courier New" w:cstheme="minorHAnsi"/>
+          <w:b/>
+          <w:bCs/>
+        </w:rPr>
+        <w:t>Tank Renderers:</w:t>
+      </w:r>
+      <w:r>
+        <w:rPr>
+          <w:rFonts w:eastAsia="Courier New" w:cstheme="minorHAnsi"/>
+        </w:rPr>
+        <w:t xml:space="preserve">  When you want to an object to represent the team colours for the tanks / spaceships, you need to add their primitive shape to the Renderers list which is located on the Player script?  </w:t>
+      </w:r>
+      <w:r>
+        <w:rPr>
+          <w:rFonts w:eastAsia="Courier New" w:cstheme="minorHAnsi"/>
+        </w:rPr>
+        <w:sym w:font="Wingdings" w:char="F0DF"/>
+      </w:r>
+      <w:r>
+        <w:rPr>
+          <w:rFonts w:eastAsia="Courier New" w:cstheme="minorHAnsi"/>
+        </w:rPr>
+        <w:t xml:space="preserve">  check this, not sure.   Only objects added to the Renderer list will be turned into the corresponding team colours.  For SG we’ll need to just have a semi-circle or something similar below the player object so that we don’t mess with the models themselves.</w:t>
+      </w:r>
+      <w:r>
+        <w:rPr>
+          <w:rFonts w:eastAsia="Courier New" w:cstheme="minorHAnsi"/>
+        </w:rPr>
+        <w:br/>
+      </w:r>
+      <w:r>
+        <w:rPr>
+          <w:rFonts w:eastAsia="Courier New" w:cstheme="minorHAnsi"/>
+        </w:rPr>
+        <w:lastRenderedPageBreak/>
+        <w:br/>
+        <w:t>UPDATE:  Added a sprite image below player now that shows a default yellow colour.  Replace this later to an ellipse primitive that can be rendered in team colours.  Won’t work on the Quad for some reason as it seems to reorientate it too.  Perhaps a misconfiguration with the turret rotation I was messing with earlier.  Look into this again later.</w:t>
+      </w:r>
+    </w:p>
+    <w:p>
+      <w:pPr>
+        <w:pStyle w:val="ListParagraph"/>
+        <w:numPr>
+          <w:ilvl w:val="0"/>
+          <w:numId w:val="5"/>
+        </w:numPr>
+        <w:ind w:left="360"/>
+        <w:rPr>
+          <w:rFonts w:eastAsia="Courier New" w:cstheme="minorHAnsi"/>
+        </w:rPr>
+      </w:pPr>
+      <w:r>
+        <w:rPr>
+          <w:rFonts w:eastAsia="Courier New" w:cstheme="minorHAnsi"/>
+          <w:b/>
+          <w:bCs/>
+        </w:rPr>
+        <w:t xml:space="preserve">Spaceship Model Added:  </w:t>
+      </w:r>
+      <w:r>
+        <w:rPr>
+          <w:rFonts w:eastAsia="Courier New" w:cstheme="minorHAnsi"/>
+        </w:rPr>
+        <w:t xml:space="preserve">Added the first SG spaceship </w:t>
+      </w:r>
+      <w:proofErr w:type="spellStart"/>
+      <w:r>
+        <w:rPr>
+          <w:rFonts w:eastAsia="Courier New" w:cstheme="minorHAnsi"/>
+        </w:rPr>
+        <w:t>Robocorps</w:t>
+      </w:r>
+      <w:proofErr w:type="spellEnd"/>
+      <w:r>
+        <w:rPr>
+          <w:rFonts w:eastAsia="Courier New" w:cstheme="minorHAnsi"/>
+        </w:rPr>
+        <w:t xml:space="preserve"> Vulcan to the game.  Had to add point light to the prefab.  Duplicated the tank prefab and changed the model.   In the process of editing the movement properties and removing (repurposing) the turret rotation/look method.</w:t>
+      </w:r>
+    </w:p>
+    <w:p>
+      <w:pPr>
+        <w:pStyle w:val="ListParagraph"/>
+        <w:numPr>
+          <w:ilvl w:val="0"/>
+          <w:numId w:val="5"/>
+        </w:numPr>
+        <w:ind w:left="360"/>
+        <w:rPr>
+          <w:rFonts w:eastAsia="Courier New" w:cstheme="minorHAnsi"/>
+        </w:rPr>
+      </w:pPr>
       <w:r>
         <w:rPr>
           <w:rFonts w:eastAsia="Courier New" w:cstheme="minorHAnsi"/>
@@ -1635,7 +3218,21 @@
         <w:rPr>
           <w:rFonts w:eastAsia="Courier New" w:cstheme="minorHAnsi"/>
         </w:rPr>
-        <w:t>Decided that we need to offer different skill types such as AOE, targeted AOE, Conal Attacks, and directed fire for PvP mode.  We need to do this to ensure skill plays a part in the success of the player while playing PvP.   Cards will be selected via power ups, activated nu skill buttons, and directed by the user where they will begin to fire until their timer elapses.</w:t>
+        <w:t xml:space="preserve">Decided that we need to offer different skill types such as AOE, targeted AOE, </w:t>
+      </w:r>
+      <w:proofErr w:type="spellStart"/>
+      <w:r>
+        <w:rPr>
+          <w:rFonts w:eastAsia="Courier New" w:cstheme="minorHAnsi"/>
+        </w:rPr>
+        <w:t>Conal</w:t>
+      </w:r>
+      <w:proofErr w:type="spellEnd"/>
+      <w:r>
+        <w:rPr>
+          <w:rFonts w:eastAsia="Courier New" w:cstheme="minorHAnsi"/>
+        </w:rPr>
+        <w:t xml:space="preserve"> Attacks, and directed fire for PvP mode.  We need to do this to ensure skill plays a part in the success of the player while playing PvP.   Cards will be selected via power ups, activated nu skill buttons, and directed by the user where they will begin to fire until their timer elapses.</w:t>
       </w:r>
     </w:p>
     <w:p>
@@ -1686,7 +3283,6 @@
         <w:rPr>
           <w:rFonts w:eastAsia="Courier New" w:cstheme="minorHAnsi"/>
         </w:rPr>
-        <w:lastRenderedPageBreak/>
         <w:t xml:space="preserve">A backup of the MP Tanks base project has been saved here:  </w:t>
       </w:r>
       <w:r>
@@ -1728,7 +3324,14 @@
         <w:rPr>
           <w:rFonts w:eastAsia="Courier New" w:cstheme="minorHAnsi"/>
         </w:rPr>
-        <w:t>This is a backup with just basic Play</w:t>
+        <w:t xml:space="preserve">This is a backup with just basic </w:t>
+      </w:r>
+      <w:proofErr w:type="spellStart"/>
+      <w:r>
+        <w:rPr>
+          <w:rFonts w:eastAsia="Courier New" w:cstheme="minorHAnsi"/>
+        </w:rPr>
+        <w:t>Play</w:t>
       </w:r>
       <w:r>
         <w:rPr>
@@ -1740,7 +3343,14 @@
         <w:rPr>
           <w:rFonts w:eastAsia="Courier New" w:cstheme="minorHAnsi"/>
         </w:rPr>
-        <w:t>ab install, account linked, and the CBS (Cross Server Backend Solution) unity package has been added also but has not been configured yet.</w:t>
+        <w:t>ab</w:t>
+      </w:r>
+      <w:proofErr w:type="spellEnd"/>
+      <w:r>
+        <w:rPr>
+          <w:rFonts w:eastAsia="Courier New" w:cstheme="minorHAnsi"/>
+        </w:rPr>
+        <w:t xml:space="preserve"> install, account linked, and the CBS (Cross Server Backend Solution) unity package has been added also but has not been configured yet.</w:t>
       </w:r>
     </w:p>
     <w:p>
@@ -1857,7 +3467,49 @@
         <w:rPr>
           <w:rFonts w:eastAsia="Courier New" w:cstheme="minorHAnsi"/>
         </w:rPr>
-        <w:t>Added a script called JustTesting.cs which is located in the /TanksMultiplayer/ folder.  This is just for my test scripts as I play around with some of the code.  This is to be removed from live builds.</w:t>
+        <w:t xml:space="preserve">Added a script called </w:t>
+      </w:r>
+      <w:proofErr w:type="spellStart"/>
+      <w:r>
+        <w:rPr>
+          <w:rFonts w:eastAsia="Courier New" w:cstheme="minorHAnsi"/>
+        </w:rPr>
+        <w:t>JustTesting.cs</w:t>
+      </w:r>
+      <w:proofErr w:type="spellEnd"/>
+      <w:r>
+        <w:rPr>
+          <w:rFonts w:eastAsia="Courier New" w:cstheme="minorHAnsi"/>
+        </w:rPr>
+        <w:t xml:space="preserve"> which </w:t>
+      </w:r>
+      <w:proofErr w:type="gramStart"/>
+      <w:r>
+        <w:rPr>
+          <w:rFonts w:eastAsia="Courier New" w:cstheme="minorHAnsi"/>
+        </w:rPr>
+        <w:t>is located in</w:t>
+      </w:r>
+      <w:proofErr w:type="gramEnd"/>
+      <w:r>
+        <w:rPr>
+          <w:rFonts w:eastAsia="Courier New" w:cstheme="minorHAnsi"/>
+        </w:rPr>
+        <w:t xml:space="preserve"> the /</w:t>
+      </w:r>
+      <w:proofErr w:type="spellStart"/>
+      <w:r>
+        <w:rPr>
+          <w:rFonts w:eastAsia="Courier New" w:cstheme="minorHAnsi"/>
+        </w:rPr>
+        <w:t>TanksMultiplayer</w:t>
+      </w:r>
+      <w:proofErr w:type="spellEnd"/>
+      <w:r>
+        <w:rPr>
+          <w:rFonts w:eastAsia="Courier New" w:cstheme="minorHAnsi"/>
+        </w:rPr>
+        <w:t>/ folder.  This is just for my test scripts as I play around with some of the code.  This is to be removed from live builds.</w:t>
       </w:r>
     </w:p>
     <w:p>
@@ -1875,7 +3527,7 @@
       </w:pPr>
     </w:p>
     <w:sectPr>
-      <w:headerReference w:type="default" r:id="rId12"/>
+      <w:headerReference w:type="default" r:id="rId17"/>
       <w:pgSz w:w="11906" w:h="16838"/>
       <w:pgMar w:top="1440" w:right="1440" w:bottom="1440" w:left="1440" w:header="708" w:footer="708" w:gutter="0"/>
       <w:cols w:space="708"/>
@@ -2919,7 +4571,7 @@
   <w:style w:type="paragraph" w:default="1" w:styleId="Normal">
     <w:name w:val="Normal"/>
     <w:qFormat/>
-    <w:rsid w:val="00D14EAB"/>
+    <w:rsid w:val="002A6501"/>
   </w:style>
   <w:style w:type="character" w:default="1" w:styleId="DefaultParagraphFont">
     <w:name w:val="Default Paragraph Font"/>

</xml_diff>